<commit_message>
writing stuff for AK science
</commit_message>
<xml_diff>
--- a/output/writing/AKScience_3rddraft.docx
+++ b/output/writing/AKScience_3rddraft.docx
@@ -561,21 +561,16 @@
         <w:t xml:space="preserve"> within the park boundaries</w:t>
       </w:r>
       <w:r>
-        <w:t xml:space="preserve"> </w:t>
-      </w:r>
-      <w:commentRangeStart w:id="0"/>
-      <w:r>
-        <w:t>(CITE PARK WEBSITE)</w:t>
+        <w:t xml:space="preserve"> (</w:t>
+      </w:r>
+      <w:r>
+        <w:t>National Park Service 2025</w:t>
+      </w:r>
+      <w:r>
+        <w:t>)</w:t>
       </w:r>
       <w:r>
         <w:t xml:space="preserve">.  </w:t>
-      </w:r>
-      <w:commentRangeEnd w:id="0"/>
-      <w:r>
-        <w:rPr>
-          <w:rStyle w:val="CommentReference"/>
-        </w:rPr>
-        <w:commentReference w:id="0"/>
       </w:r>
     </w:p>
     <w:p>
@@ -591,7 +586,6 @@
         </w:rPr>
         <w:t xml:space="preserve">Since time immemorial </w:t>
       </w:r>
-      <w:proofErr w:type="spellStart"/>
       <w:r>
         <w:rPr>
           <w:rFonts w:cstheme="minorHAnsi"/>
@@ -607,27 +601,8 @@
           <w:color w:val="202122"/>
           <w:shd w:val="clear" w:color="auto" w:fill="FFFFFF"/>
         </w:rPr>
-        <w:t>aasda</w:t>
-      </w:r>
-      <w:proofErr w:type="spellEnd"/>
-      <w:r>
-        <w:rPr>
-          <w:rFonts w:cstheme="minorHAnsi"/>
-          <w:color w:val="202122"/>
-          <w:shd w:val="clear" w:color="auto" w:fill="FFFFFF"/>
-        </w:rPr>
-        <w:t xml:space="preserve"> </w:t>
-      </w:r>
-      <w:proofErr w:type="spellStart"/>
-      <w:r>
-        <w:rPr>
-          <w:rFonts w:cstheme="minorHAnsi"/>
-          <w:color w:val="202122"/>
-          <w:shd w:val="clear" w:color="auto" w:fill="FFFFFF"/>
-        </w:rPr>
-        <w:t>Héen</w:t>
-      </w:r>
-      <w:proofErr w:type="spellEnd"/>
+        <w:t>aasda Héen</w:t>
+      </w:r>
       <w:r>
         <w:rPr>
           <w:rFonts w:cstheme="minorHAnsi"/>
@@ -674,16 +649,7 @@
           <w:color w:val="202122"/>
           <w:shd w:val="clear" w:color="auto" w:fill="FFFFFF"/>
         </w:rPr>
-        <w:t xml:space="preserve">a fishing camp and harvesting site for the </w:t>
-      </w:r>
-      <w:proofErr w:type="spellStart"/>
-      <w:r>
-        <w:rPr>
-          <w:rFonts w:cstheme="minorHAnsi"/>
-          <w:color w:val="202122"/>
-          <w:shd w:val="clear" w:color="auto" w:fill="FFFFFF"/>
-        </w:rPr>
-        <w:t>Kiks.</w:t>
+        <w:t>a fishing camp and harvesting site for the Kiks.</w:t>
       </w:r>
       <w:r>
         <w:rPr>
@@ -699,16 +665,7 @@
           <w:color w:val="202122"/>
           <w:shd w:val="clear" w:color="auto" w:fill="FFFFFF"/>
         </w:rPr>
-        <w:t>di</w:t>
-      </w:r>
-      <w:proofErr w:type="spellEnd"/>
-      <w:r>
-        <w:rPr>
-          <w:rFonts w:cstheme="minorHAnsi"/>
-          <w:color w:val="202122"/>
-          <w:shd w:val="clear" w:color="auto" w:fill="FFFFFF"/>
-        </w:rPr>
-        <w:t xml:space="preserve"> clan</w:t>
+        <w:t>di clan</w:t>
       </w:r>
       <w:r>
         <w:rPr>
@@ -772,19 +729,9 @@
         </w:rPr>
         <w:t xml:space="preserve">, </w:t>
       </w:r>
-      <w:proofErr w:type="spellStart"/>
-      <w:r>
-        <w:t>Gaynii</w:t>
-      </w:r>
-      <w:proofErr w:type="spellEnd"/>
-      <w:r>
-        <w:t xml:space="preserve">, </w:t>
-      </w:r>
-      <w:proofErr w:type="spellStart"/>
-      <w:r>
-        <w:t>téel</w:t>
-      </w:r>
-      <w:proofErr w:type="spellEnd"/>
+      <w:r>
+        <w:t>Gaynii, téel</w:t>
+      </w:r>
       <w:r>
         <w:rPr>
           <w:rFonts w:cstheme="minorHAnsi"/>
@@ -827,34 +774,14 @@
         </w:rPr>
         <w:t xml:space="preserve">, </w:t>
       </w:r>
-      <w:proofErr w:type="spellStart"/>
-      <w:r>
-        <w:rPr>
-          <w:rFonts w:cstheme="minorHAnsi"/>
-          <w:color w:val="202122"/>
-          <w:shd w:val="clear" w:color="auto" w:fill="FFFFFF"/>
-        </w:rPr>
-        <w:t>ÜÜx</w:t>
-      </w:r>
-      <w:proofErr w:type="spellEnd"/>
-      <w:r>
-        <w:rPr>
-          <w:rFonts w:cstheme="minorHAnsi"/>
-          <w:color w:val="202122"/>
-          <w:shd w:val="clear" w:color="auto" w:fill="FFFFFF"/>
-        </w:rPr>
-        <w:t xml:space="preserve">, </w:t>
-      </w:r>
-      <w:proofErr w:type="spellStart"/>
-      <w:r>
-        <w:rPr>
-          <w:rFonts w:cstheme="minorHAnsi"/>
-          <w:color w:val="202122"/>
-          <w:shd w:val="clear" w:color="auto" w:fill="FFFFFF"/>
-        </w:rPr>
-        <w:t>l’ook</w:t>
-      </w:r>
-      <w:proofErr w:type="spellEnd"/>
+      <w:r>
+        <w:rPr>
+          <w:rFonts w:cstheme="minorHAnsi"/>
+          <w:color w:val="202122"/>
+          <w:shd w:val="clear" w:color="auto" w:fill="FFFFFF"/>
+        </w:rPr>
+        <w:t>ÜÜx, l’ook</w:t>
+      </w:r>
       <w:r>
         <w:rPr>
           <w:rFonts w:cstheme="minorHAnsi"/>
@@ -911,25 +838,7 @@
           <w:color w:val="202122"/>
           <w:shd w:val="clear" w:color="auto" w:fill="FFFFFF"/>
         </w:rPr>
-        <w:t xml:space="preserve">Yee, </w:t>
-      </w:r>
-      <w:proofErr w:type="spellStart"/>
-      <w:r>
-        <w:rPr>
-          <w:rFonts w:cstheme="minorHAnsi"/>
-          <w:color w:val="202122"/>
-          <w:shd w:val="clear" w:color="auto" w:fill="FFFFFF"/>
-        </w:rPr>
-        <w:t>t’a</w:t>
-      </w:r>
-      <w:proofErr w:type="spellEnd"/>
-      <w:r>
-        <w:rPr>
-          <w:rFonts w:cstheme="minorHAnsi"/>
-          <w:color w:val="202122"/>
-          <w:shd w:val="clear" w:color="auto" w:fill="FFFFFF"/>
-        </w:rPr>
-        <w:t>́</w:t>
+        <w:t>Yee, t’á</w:t>
       </w:r>
       <w:r>
         <w:rPr>
@@ -963,20 +872,8 @@
           <w:color w:val="202122"/>
           <w:shd w:val="clear" w:color="auto" w:fill="FFFFFF"/>
         </w:rPr>
-        <w:t xml:space="preserve">O. </w:t>
-      </w:r>
-      <w:proofErr w:type="spellStart"/>
-      <w:r>
-        <w:rPr>
-          <w:rFonts w:cstheme="minorHAnsi"/>
-          <w:i/>
-          <w:iCs/>
-          <w:color w:val="202122"/>
-          <w:shd w:val="clear" w:color="auto" w:fill="FFFFFF"/>
-        </w:rPr>
-        <w:t>gorbuscha</w:t>
-      </w:r>
-      <w:proofErr w:type="spellEnd"/>
+        <w:t>O. gorbuscha</w:t>
+      </w:r>
       <w:r>
         <w:rPr>
           <w:rFonts w:cstheme="minorHAnsi"/>
@@ -985,41 +882,13 @@
         </w:rPr>
         <w:t xml:space="preserve">, </w:t>
       </w:r>
-      <w:proofErr w:type="spellStart"/>
-      <w:r>
-        <w:rPr>
-          <w:rFonts w:cstheme="minorHAnsi"/>
-          <w:color w:val="202122"/>
-          <w:shd w:val="clear" w:color="auto" w:fill="FFFFFF"/>
-        </w:rPr>
-        <w:t>Sti’moon</w:t>
-      </w:r>
-      <w:proofErr w:type="spellEnd"/>
-      <w:r>
-        <w:rPr>
-          <w:rFonts w:cstheme="minorHAnsi"/>
-          <w:color w:val="202122"/>
-          <w:shd w:val="clear" w:color="auto" w:fill="FFFFFF"/>
-        </w:rPr>
-        <w:t xml:space="preserve">, </w:t>
-      </w:r>
-      <w:proofErr w:type="spellStart"/>
-      <w:r>
-        <w:rPr>
-          <w:rFonts w:cstheme="minorHAnsi"/>
-          <w:color w:val="202122"/>
-          <w:shd w:val="clear" w:color="auto" w:fill="FFFFFF"/>
-        </w:rPr>
-        <w:t>cháas</w:t>
-      </w:r>
-      <w:proofErr w:type="spellEnd"/>
-      <w:r>
-        <w:rPr>
-          <w:rFonts w:cstheme="minorHAnsi"/>
-          <w:color w:val="202122"/>
-          <w:shd w:val="clear" w:color="auto" w:fill="FFFFFF"/>
-        </w:rPr>
-        <w:t>’</w:t>
+      <w:r>
+        <w:rPr>
+          <w:rFonts w:cstheme="minorHAnsi"/>
+          <w:color w:val="202122"/>
+          <w:shd w:val="clear" w:color="auto" w:fill="FFFFFF"/>
+        </w:rPr>
+        <w:t>Sti’moon, cháas’</w:t>
       </w:r>
       <w:r>
         <w:rPr>
@@ -1210,94 +1079,49 @@
       <w:r>
         <w:t xml:space="preserve">the spawning and migrating fish from a footbridge that spans the river.  </w:t>
       </w:r>
-      <w:commentRangeStart w:id="1"/>
-      <w:commentRangeStart w:id="2"/>
-      <w:del w:id="3" w:author="Gende, Scott M" w:date="2025-02-28T08:46:00Z">
+      <w:r>
+        <w:t>[Include photos of fish in Indian River]</w:t>
+      </w:r>
+      <w:ins w:id="0" w:author="Brian McGreal" w:date="2025-03-18T12:19:00Z" w16du:dateUtc="2025-03-18T19:19:00Z">
         <w:r>
-          <w:delText xml:space="preserve">[WE could insert some photos of spawning fish and perhaps even people looking from </w:delText>
+          <w:t xml:space="preserve"> </w:t>
         </w:r>
+      </w:ins>
+      <w:r>
+        <w:t xml:space="preserve">Although pink salmon have always been </w:t>
+      </w:r>
+      <w:r>
+        <w:lastRenderedPageBreak/>
+        <w:t xml:space="preserve">abundant </w:t>
+      </w:r>
+      <w:r>
+        <w:t xml:space="preserve">in the </w:t>
+      </w:r>
+      <w:r>
+        <w:t>Indian River</w:t>
+      </w:r>
+      <w:r>
+        <w:t>, their numbers have increased rapidly in the last thirty years</w:t>
+      </w:r>
+      <w:r>
+        <w:t xml:space="preserve">.  The Alaska Department of Fish and Game (ADFG) peak escapement surveys (numbers of fish that have ‘escaped’ the fishery and successfully returned to spawn in the river) </w:t>
+      </w:r>
+      <w:r>
+        <w:t xml:space="preserve">demonstrate </w:t>
+      </w:r>
+      <w:r>
+        <w:t xml:space="preserve">that, since 1980, pink salmon abundance has increased from several thousand to regularly exceeding 100,000 fish annually (Stopha 2015). </w:t>
+      </w:r>
+      <w:r>
+        <w:t>[Include graph showing populations of pink salmon on the rise throughout NSE - outer]</w:t>
+      </w:r>
+      <w:ins w:id="1" w:author="Brian McGreal" w:date="2025-03-18T12:24:00Z" w16du:dateUtc="2025-03-18T19:24:00Z">
         <w:r>
-          <w:lastRenderedPageBreak/>
-          <w:delText>the footbridge; APS loves photos].</w:delText>
+          <w:t xml:space="preserve"> </w:t>
         </w:r>
-        <w:r>
-          <w:delText xml:space="preserve"> </w:delText>
-        </w:r>
-        <w:commentRangeEnd w:id="1"/>
-        <w:r>
-          <w:rPr>
-            <w:rStyle w:val="CommentReference"/>
-          </w:rPr>
-          <w:commentReference w:id="1"/>
-        </w:r>
-        <w:commentRangeEnd w:id="2"/>
-        <w:r>
-          <w:rPr>
-            <w:rStyle w:val="CommentReference"/>
-          </w:rPr>
-          <w:commentReference w:id="2"/>
-        </w:r>
-      </w:del>
-      <w:r>
-        <w:t xml:space="preserve">Although pink salmon have always been abundant </w:t>
-      </w:r>
-      <w:r>
-        <w:t xml:space="preserve">in the </w:t>
-      </w:r>
-      <w:r>
-        <w:t>Indian River</w:t>
-      </w:r>
-      <w:r>
-        <w:t>, their numbers have increased rapidly in the last thirty years</w:t>
-      </w:r>
-      <w:r>
-        <w:t xml:space="preserve">.  The Alaska Department of Fish and Game (ADFG) peak escapement surveys (numbers of fish that have ‘escaped’ the fishery and successfully returned to spawn in the river) </w:t>
-      </w:r>
-      <w:r>
-        <w:t xml:space="preserve">demonstrate </w:t>
-      </w:r>
-      <w:r>
-        <w:t>that, since 1980, pink salmon abundance has increased from several thousand to regularly exceeding 100,000 fish annually (</w:t>
-      </w:r>
-      <w:proofErr w:type="spellStart"/>
-      <w:r>
-        <w:t>Stopha</w:t>
-      </w:r>
-      <w:proofErr w:type="spellEnd"/>
-      <w:r>
-        <w:t xml:space="preserve"> 2015). </w:t>
-      </w:r>
-      <w:commentRangeStart w:id="4"/>
-      <w:commentRangeStart w:id="5"/>
-      <w:del w:id="6" w:author="Gende, Scott M" w:date="2025-02-28T08:55:00Z">
-        <w:r>
-          <w:delText>[[Could we put a graph in here??  Would it be ok to publish the data or ‘reproduce’ it from a publication??</w:delText>
-        </w:r>
-        <w:commentRangeEnd w:id="4"/>
-        <w:r>
-          <w:rPr>
-            <w:rStyle w:val="CommentReference"/>
-          </w:rPr>
-          <w:commentReference w:id="4"/>
-        </w:r>
-        <w:commentRangeEnd w:id="5"/>
-        <w:r>
-          <w:rPr>
-            <w:rStyle w:val="CommentReference"/>
-          </w:rPr>
-          <w:commentReference w:id="5"/>
-        </w:r>
-        <w:r>
-          <w:delText xml:space="preserve">]]. </w:delText>
-        </w:r>
-      </w:del>
-      <w:r>
-        <w:t>What’s more</w:t>
-      </w:r>
-      <w:commentRangeStart w:id="7"/>
-      <w:commentRangeStart w:id="8"/>
-      <w:r>
-        <w:t xml:space="preserve">, </w:t>
+      </w:ins>
+      <w:r>
+        <w:t xml:space="preserve">What’s more, </w:t>
       </w:r>
       <w:r>
         <w:t xml:space="preserve">several </w:t>
@@ -1306,24 +1130,7 @@
         <w:t xml:space="preserve">locals have anecdotally noted </w:t>
       </w:r>
       <w:r>
-        <w:t>the presence of pink salmon spawning, which used to be limited to August and September, now regularly spans July through October</w:t>
-      </w:r>
-      <w:commentRangeEnd w:id="7"/>
-      <w:r>
-        <w:rPr>
-          <w:rStyle w:val="CommentReference"/>
-        </w:rPr>
-        <w:commentReference w:id="7"/>
-      </w:r>
-      <w:commentRangeEnd w:id="8"/>
-      <w:r>
-        <w:rPr>
-          <w:rStyle w:val="CommentReference"/>
-        </w:rPr>
-        <w:commentReference w:id="8"/>
-      </w:r>
-      <w:r>
-        <w:t xml:space="preserve">. </w:t>
+        <w:t xml:space="preserve">the presence of pink salmon spawning, which used to be limited to August and September, now regularly spans July through October. </w:t>
       </w:r>
       <w:r>
         <w:t xml:space="preserve"> </w:t>
@@ -1334,6 +1141,7 @@
         <w:spacing w:after="0" w:line="480" w:lineRule="auto"/>
         <w:ind w:firstLine="720"/>
       </w:pPr>
+      <w:commentRangeStart w:id="2"/>
       <w:r>
         <w:t xml:space="preserve">High salmon densities in the river </w:t>
       </w:r>
@@ -1344,7 +1152,7 @@
         <w:t xml:space="preserve">re not </w:t>
       </w:r>
       <w:r>
-        <w:t xml:space="preserve">necessarily a </w:t>
+        <w:t xml:space="preserve">necessarily </w:t>
       </w:r>
       <w:r>
         <w:t xml:space="preserve">cause for </w:t>
@@ -1353,16 +1161,22 @@
         <w:t xml:space="preserve">management </w:t>
       </w:r>
       <w:r>
-        <w:t>concern because</w:t>
-      </w:r>
-      <w:r>
-        <w:t xml:space="preserve"> </w:t>
-      </w:r>
-      <w:r>
-        <w:t>as it’s</w:t>
-      </w:r>
-      <w:r>
-        <w:t xml:space="preserve"> a naturally occurring phenomena across influence</w:t>
+        <w:t>concern</w:t>
+      </w:r>
+      <w:r>
+        <w:t>,</w:t>
+      </w:r>
+      <w:r>
+        <w:t xml:space="preserve"> </w:t>
+      </w:r>
+      <w:r>
+        <w:t xml:space="preserve">as </w:t>
+      </w:r>
+      <w:r>
+        <w:t xml:space="preserve">they may be </w:t>
+      </w:r>
+      <w:r>
+        <w:t>naturally occurring phenomena influence</w:t>
       </w:r>
       <w:r>
         <w:t>d</w:t>
@@ -1371,30 +1185,247 @@
         <w:t xml:space="preserve"> </w:t>
       </w:r>
       <w:r>
-        <w:t xml:space="preserve">by variation </w:t>
-      </w:r>
-      <w:proofErr w:type="gramStart"/>
+        <w:t xml:space="preserve">by variation in </w:t>
+      </w:r>
+      <w:r>
+        <w:t>stream conditions, ocean productivity, predation intensity, and commercial harvests, among other</w:t>
+      </w:r>
+      <w:r>
+        <w:t xml:space="preserve"> factors</w:t>
+      </w:r>
+      <w:r>
+        <w:t xml:space="preserve"> (</w:t>
+      </w:r>
+      <w:r>
+        <w:t>Manhard et al. 2017</w:t>
+      </w:r>
+      <w:r>
+        <w:t>)</w:t>
+      </w:r>
+      <w:r>
+        <w:t xml:space="preserve">. </w:t>
+      </w:r>
+      <w:r>
+        <w:t>However, s</w:t>
+      </w:r>
+      <w:r>
+        <w:t xml:space="preserve">almon hatcheries can also influence abundances of wild salmon </w:t>
+      </w:r>
+      <w:r>
+        <w:t>(</w:t>
+      </w:r>
+      <w:r>
+        <w:t>Knudsen et al. 2021</w:t>
+      </w:r>
+      <w:r>
+        <w:t xml:space="preserve">).  As part of typical hatchery operations, </w:t>
+      </w:r>
+      <w:r>
+        <w:t xml:space="preserve">juvenile </w:t>
+      </w:r>
+      <w:r>
+        <w:t xml:space="preserve">salmon are reared in raceways and net pens and released </w:t>
+      </w:r>
+      <w:r>
+        <w:t xml:space="preserve">into the ocean </w:t>
+      </w:r>
+      <w:r>
+        <w:t>after they acquire a certain size. The hatchery utilizes the natural ho</w:t>
+      </w:r>
+      <w:r>
+        <w:t>m</w:t>
+      </w:r>
+      <w:r>
+        <w:t xml:space="preserve">ing ability of salmon who imprint on the </w:t>
+      </w:r>
+      <w:r>
+        <w:t>chemical</w:t>
+      </w:r>
+      <w:r>
+        <w:t xml:space="preserve"> cues in the water </w:t>
+      </w:r>
+      <w:r>
+        <w:t xml:space="preserve">in which they are reared </w:t>
+      </w:r>
+      <w:r>
+        <w:t xml:space="preserve">to return to the hatchery </w:t>
+      </w:r>
+      <w:r>
+        <w:t>as adults</w:t>
+      </w:r>
+      <w:r>
+        <w:t xml:space="preserve">. </w:t>
+      </w:r>
+      <w:r>
+        <w:t>If all salmon reared in a hatchery returned to that hatchery</w:t>
+      </w:r>
+      <w:r>
+        <w:t xml:space="preserve"> as adults</w:t>
+      </w:r>
+      <w:r>
+        <w:t>, the</w:t>
+      </w:r>
+      <w:r>
+        <w:t>n</w:t>
+      </w:r>
+      <w:r>
+        <w:t xml:space="preserve"> population dynamics of salmon in adjacent </w:t>
+      </w:r>
+      <w:r>
+        <w:t xml:space="preserve">stream </w:t>
+      </w:r>
+      <w:r>
+        <w:t xml:space="preserve">systems would be independent of hatchery operations.  </w:t>
+      </w:r>
+      <w:r>
+        <w:t>In practice</w:t>
+      </w:r>
+      <w:r>
+        <w:t xml:space="preserve"> </w:t>
+      </w:r>
+      <w:r>
+        <w:t xml:space="preserve">homing by salmon isn’t perfect, and </w:t>
+      </w:r>
+      <w:r>
+        <w:t xml:space="preserve">some fish </w:t>
+      </w:r>
+      <w:r>
+        <w:t xml:space="preserve">produced </w:t>
+      </w:r>
+      <w:r>
+        <w:t xml:space="preserve">in the hatchery will </w:t>
+      </w:r>
+      <w:r>
+        <w:t xml:space="preserve">inevitably </w:t>
+      </w:r>
+      <w:r>
+        <w:t xml:space="preserve">‘stray’ into </w:t>
+      </w:r>
+      <w:r>
+        <w:t xml:space="preserve">nearby </w:t>
+      </w:r>
+      <w:r>
+        <w:t>stream</w:t>
+      </w:r>
+      <w:r>
+        <w:t>s</w:t>
+      </w:r>
+      <w:r>
+        <w:t xml:space="preserve"> </w:t>
+      </w:r>
+      <w:r>
+        <w:t>and</w:t>
+      </w:r>
+      <w:r>
+        <w:t xml:space="preserve"> river</w:t>
+      </w:r>
+      <w:r>
+        <w:t>s</w:t>
+      </w:r>
+      <w:r>
+        <w:t xml:space="preserve"> </w:t>
+      </w:r>
+      <w:r>
+        <w:t>when returning as adults</w:t>
+      </w:r>
+      <w:r>
+        <w:t xml:space="preserve">. </w:t>
+      </w:r>
+      <w:r>
+        <w:t>While it</w:t>
+      </w:r>
+      <w:r>
+        <w:t xml:space="preserve"> is</w:t>
+      </w:r>
+      <w:r>
+        <w:t xml:space="preserve"> difficult to infer whether straying</w:t>
+      </w:r>
+      <w:r>
+        <w:t xml:space="preserve"> is </w:t>
+      </w:r>
+      <w:r>
+        <w:t xml:space="preserve">more or less likely </w:t>
+      </w:r>
       <w:r>
         <w:t xml:space="preserve">in </w:t>
       </w:r>
       <w:r>
-        <w:t xml:space="preserve"> including</w:t>
-      </w:r>
-      <w:proofErr w:type="gramEnd"/>
-      <w:r>
-        <w:t xml:space="preserve"> in-stream conditions, ocean productivity, predation intensity, and commercial harvests, among others</w:t>
-      </w:r>
-      <w:r>
-        <w:t xml:space="preserve"> (REF</w:t>
-      </w:r>
-      <w:r>
-        <w:t>s</w:t>
-      </w:r>
-      <w:r>
-        <w:t>)</w:t>
-      </w:r>
-      <w:r>
-        <w:t xml:space="preserve">.  </w:t>
+        <w:t xml:space="preserve">hatchery </w:t>
+      </w:r>
+      <w:r>
+        <w:t>origin</w:t>
+      </w:r>
+      <w:r>
+        <w:t xml:space="preserve"> fish, </w:t>
+      </w:r>
+      <w:r>
+        <w:t xml:space="preserve">homing </w:t>
+      </w:r>
+      <w:r>
+        <w:t xml:space="preserve">imperfection is likely an evolved trait </w:t>
+      </w:r>
+      <w:r>
+        <w:t xml:space="preserve">as it </w:t>
+      </w:r>
+      <w:r>
+        <w:t xml:space="preserve">allows a few fish to colonize new habitats when they become suitable for spawning (Quinn 2018). </w:t>
+      </w:r>
+      <w:r>
+        <w:t>Nevertheless</w:t>
+      </w:r>
+      <w:r>
+        <w:t>, h</w:t>
+      </w:r>
+      <w:r>
+        <w:t>atchery and fishery m</w:t>
+      </w:r>
+      <w:r>
+        <w:t>anagers typically want to minimize straying rates</w:t>
+      </w:r>
+      <w:r>
+        <w:t>,</w:t>
+      </w:r>
+      <w:r>
+        <w:t xml:space="preserve"> </w:t>
+      </w:r>
+      <w:r>
+        <w:t>both in order</w:t>
+      </w:r>
+      <w:r>
+        <w:t xml:space="preserve"> to maximize the returns to the hatchery and </w:t>
+      </w:r>
+      <w:r>
+        <w:t xml:space="preserve">also </w:t>
+      </w:r>
+      <w:r>
+        <w:t>to reduce the chance</w:t>
+      </w:r>
+      <w:r>
+        <w:t>s of</w:t>
+      </w:r>
+      <w:r>
+        <w:t xml:space="preserve"> hybridizing hatchery and wild </w:t>
+      </w:r>
+      <w:r>
+        <w:t>fish, as</w:t>
+      </w:r>
+      <w:r>
+        <w:t xml:space="preserve"> </w:t>
+      </w:r>
+      <w:r>
+        <w:t>h</w:t>
+      </w:r>
+      <w:r>
+        <w:t xml:space="preserve">ybridization can produce offspring that are less adapted to local conditions and thus have </w:t>
+      </w:r>
+      <w:r>
+        <w:t>lower fitness</w:t>
+      </w:r>
+      <w:r>
+        <w:t>.</w:t>
+      </w:r>
+      <w:r>
+        <w:t xml:space="preserve">  </w:t>
       </w:r>
     </w:p>
     <w:p>
@@ -1403,241 +1434,278 @@
         <w:ind w:firstLine="720"/>
       </w:pPr>
       <w:r>
-        <w:t>However, s</w:t>
-      </w:r>
-      <w:r>
-        <w:t>almon hatcheries can also influence abundances of wild salmon</w:t>
-      </w:r>
-      <w:commentRangeStart w:id="9"/>
-      <w:r>
-        <w:t xml:space="preserve"> </w:t>
-      </w:r>
-      <w:r>
-        <w:t>(REF)</w:t>
-      </w:r>
-      <w:commentRangeEnd w:id="9"/>
+        <w:lastRenderedPageBreak/>
+        <w:t>At</w:t>
+      </w:r>
+      <w:r>
+        <w:t xml:space="preserve"> </w:t>
+      </w:r>
+      <w:r>
+        <w:t>Sitka National Historical Park</w:t>
+      </w:r>
+      <w:r>
+        <w:t xml:space="preserve">, the possibility of hatchery pink salmon </w:t>
+      </w:r>
+      <w:r>
+        <w:t xml:space="preserve">straying into the </w:t>
+      </w:r>
+      <w:r>
+        <w:t>Indian R</w:t>
+      </w:r>
+      <w:r>
+        <w:t xml:space="preserve">iver is particularly high. </w:t>
+      </w:r>
+      <w:r>
+        <w:t>The</w:t>
+      </w:r>
+      <w:r>
+        <w:t xml:space="preserve"> </w:t>
+      </w:r>
+      <w:r>
+        <w:t>not-for-profit</w:t>
+      </w:r>
+      <w:r>
+        <w:t xml:space="preserve"> </w:t>
+      </w:r>
+      <w:r>
+        <w:t xml:space="preserve">Sitka Sound Science Center operates </w:t>
+      </w:r>
+      <w:r>
+        <w:t>a hatchery immediately adjacent to the park boundary, less than a mile from the Indian River estuary.</w:t>
+      </w:r>
+      <w:r>
+        <w:t xml:space="preserve">  In general, the rate of straying is influenced by spatial proximity</w:t>
+      </w:r>
+      <w:r>
+        <w:t>,</w:t>
+      </w:r>
+      <w:r>
+        <w:t xml:space="preserve"> as the closer </w:t>
+      </w:r>
+      <w:r>
+        <w:t>a</w:t>
+      </w:r>
+      <w:r>
+        <w:t xml:space="preserve"> hatchery is to a stream, the greater the chance hatchery fish will stray into that stream</w:t>
+      </w:r>
+      <w:r>
+        <w:t xml:space="preserve"> </w:t>
+      </w:r>
+      <w:r>
+        <w:t>(Knudsen et al. 2021)</w:t>
+      </w:r>
+      <w:r>
+        <w:t>. The hatchery has been in operation since 19</w:t>
+      </w:r>
+      <w:r>
+        <w:t>75</w:t>
+      </w:r>
+      <w:r>
+        <w:t xml:space="preserve">. Coincidentally or not, hatchery operations began shortly before </w:t>
+      </w:r>
+      <w:r>
+        <w:t>initial increases in pink salmon</w:t>
+      </w:r>
+      <w:r>
+        <w:t xml:space="preserve"> abundances</w:t>
+      </w:r>
+      <w:r>
+        <w:t xml:space="preserve"> observed in the 1980s</w:t>
+      </w:r>
+      <w:r>
+        <w:t xml:space="preserve">. The hatchery initially was permitted to rear and release 1 million pink salmon annually, a number that was increased to </w:t>
+      </w:r>
+      <w:r>
+        <w:t>3 million</w:t>
+      </w:r>
+      <w:r>
+        <w:t xml:space="preserve"> in 2010</w:t>
+      </w:r>
+      <w:r>
+        <w:t xml:space="preserve"> </w:t>
+      </w:r>
+      <w:r>
+        <w:t>.</w:t>
+      </w:r>
+      <w:r>
+        <w:t xml:space="preserve"> </w:t>
+      </w:r>
+      <w:r>
+        <w:t xml:space="preserve">The hatchery utilizes water from the Indian river, via a diversion upriver of the park’s boundary, as the source of water for operations. This water is used </w:t>
+      </w:r>
+      <w:r>
+        <w:t>to rear salmon fry, which imprint on its chemical signature</w:t>
+      </w:r>
+      <w:r>
+        <w:t>, and is also releas</w:t>
+      </w:r>
+      <w:r>
+        <w:t xml:space="preserve">ed into the bay near the hatchery in order to attract returning </w:t>
+      </w:r>
+      <w:r>
+        <w:t>adult fish</w:t>
+      </w:r>
+      <w:r>
+        <w:t>,</w:t>
+      </w:r>
+      <w:r>
+        <w:t xml:space="preserve"> </w:t>
+      </w:r>
+      <w:r>
+        <w:t>only a few hundred</w:t>
+      </w:r>
+      <w:r>
+        <w:t xml:space="preserve"> meters from the </w:t>
+      </w:r>
+      <w:r>
+        <w:t xml:space="preserve">mouth of the </w:t>
+      </w:r>
+      <w:r>
+        <w:t xml:space="preserve">Indian River. </w:t>
+      </w:r>
+      <w:r>
+        <w:t xml:space="preserve">Some portion of returning adults are retained each year </w:t>
+      </w:r>
+      <w:r>
+        <w:t xml:space="preserve">by hatchery technicians </w:t>
+      </w:r>
+      <w:r>
+        <w:t xml:space="preserve">as broodstock, from which the </w:t>
+      </w:r>
+      <w:r>
+        <w:t xml:space="preserve">eggs </w:t>
+      </w:r>
+      <w:r>
+        <w:t xml:space="preserve">that will grow into the next year’s cohort of juveniles </w:t>
+      </w:r>
+      <w:r>
+        <w:t>are extracted</w:t>
+      </w:r>
+      <w:r>
+        <w:t>.</w:t>
+      </w:r>
+      <w:r>
+        <w:t xml:space="preserve"> </w:t>
+      </w:r>
+      <w:r>
+        <w:t>Initial</w:t>
+      </w:r>
+      <w:r>
+        <w:t xml:space="preserve"> </w:t>
+      </w:r>
+      <w:r>
+        <w:t>brood</w:t>
+      </w:r>
+      <w:r>
+        <w:t>stock</w:t>
+      </w:r>
+      <w:r>
+        <w:t xml:space="preserve"> at the onset of hatchery operations came from </w:t>
+      </w:r>
+      <w:r>
+        <w:t>the Indian River (even years) and nearby Starrigavan Creek (odd years)</w:t>
+      </w:r>
+      <w:r>
+        <w:t xml:space="preserve"> (Stopha 2015)</w:t>
+      </w:r>
+      <w:r>
+        <w:t>.</w:t>
+      </w:r>
+      <w:r>
+        <w:t xml:space="preserve"> </w:t>
+      </w:r>
+    </w:p>
+    <w:p>
+      <w:pPr>
+        <w:spacing w:after="0" w:line="480" w:lineRule="auto"/>
+        <w:ind w:firstLine="720"/>
+        <w:rPr>
+          <w:ins w:id="3" w:author="Brian McGreal" w:date="2025-03-18T11:44:00Z" w16du:dateUtc="2025-03-18T18:44:00Z"/>
+        </w:rPr>
+      </w:pPr>
+      <w:r>
+        <w:t>Not surprisingly</w:t>
+      </w:r>
+      <w:r>
+        <w:t xml:space="preserve">, </w:t>
+      </w:r>
+      <w:r>
+        <w:t xml:space="preserve">surveying efforts </w:t>
+      </w:r>
+      <w:r>
+        <w:t>in</w:t>
+      </w:r>
+      <w:r>
+        <w:t xml:space="preserve"> Indian river have at times </w:t>
+      </w:r>
+      <w:r>
+        <w:t xml:space="preserve">unusually high numbers of </w:t>
+      </w:r>
+      <w:r>
+        <w:t xml:space="preserve">stray pink salmon from </w:t>
+      </w:r>
+      <w:r>
+        <w:t>the hatchery</w:t>
+      </w:r>
+      <w:r>
+        <w:t>,</w:t>
+      </w:r>
+      <w:r>
+        <w:t xml:space="preserve"> making up one third of all individuals sampled in a given year</w:t>
+      </w:r>
+      <w:r>
+        <w:t>, although rates vary depending upon sampling period</w:t>
+      </w:r>
+      <w:r>
+        <w:t xml:space="preserve"> (Gende and Carter 2015). Managers can identify adults that were produced in the hatchery because all pink salmon released by the hatchery are subject to a process called otolith marking, in which small carbonate bodies located in the inner ‘ears’ of fish are marked with a distinct pattern. This pattern is produced during incubation when salmon eggs are exposed to a carefully controlled regime of dry periods and periods submerged in water, leaving a pattern on the otoliths of each fish (Alaska Department of Fish and Game 2024b</w:t>
+      </w:r>
+      <w:r>
+        <w:t xml:space="preserve">; </w:t>
+      </w:r>
+      <w:r>
+        <w:t xml:space="preserve">Stopha 2015). When salmon return to </w:t>
+      </w:r>
+      <w:r>
+        <w:lastRenderedPageBreak/>
+        <w:t xml:space="preserve">spawn as adults, </w:t>
+      </w:r>
+      <w:r>
+        <w:t xml:space="preserve">the otoliths from the carcasses </w:t>
+      </w:r>
+      <w:r>
+        <w:t xml:space="preserve">can </w:t>
+      </w:r>
+      <w:r>
+        <w:t xml:space="preserve">be collected and sent to a lab </w:t>
+      </w:r>
+      <w:r>
+        <w:t>(</w:t>
+      </w:r>
+      <w:commentRangeStart w:id="4"/>
+      <w:r>
+        <w:t>OTOLITH IMAGE</w:t>
+      </w:r>
+      <w:commentRangeEnd w:id="4"/>
       <w:r>
         <w:rPr>
           <w:rStyle w:val="CommentReference"/>
         </w:rPr>
-        <w:commentReference w:id="9"/>
-      </w:r>
-      <w:r>
-        <w:t xml:space="preserve">.  As part of typical hatchery operations, </w:t>
-      </w:r>
-      <w:r>
-        <w:t xml:space="preserve">juvenile </w:t>
-      </w:r>
-      <w:r>
-        <w:t xml:space="preserve">salmon are reared in raceways and net pens and released </w:t>
-      </w:r>
-      <w:r>
-        <w:t xml:space="preserve">into the ocean </w:t>
-      </w:r>
-      <w:r>
-        <w:t>after they acquire a certain size. The hatchery utilizes the natural ho</w:t>
-      </w:r>
-      <w:r>
-        <w:t>m</w:t>
-      </w:r>
-      <w:r>
-        <w:t xml:space="preserve">ing ability of salmon who imprint on the </w:t>
-      </w:r>
-      <w:r>
-        <w:t>chemical</w:t>
-      </w:r>
-      <w:r>
-        <w:t xml:space="preserve"> cues in the water </w:t>
-      </w:r>
-      <w:r>
-        <w:t xml:space="preserve">in which they are reared </w:t>
-      </w:r>
-      <w:r>
-        <w:t xml:space="preserve">to return to the hatchery </w:t>
-      </w:r>
-      <w:r>
-        <w:t>as adults</w:t>
-      </w:r>
-      <w:r>
-        <w:t>, not unlike what occurs naturally in stream and river systems</w:t>
-      </w:r>
-      <w:r>
-        <w:t xml:space="preserve">.  </w:t>
-      </w:r>
-      <w:r>
-        <w:t xml:space="preserve">If all salmon that </w:t>
-      </w:r>
-      <w:del w:id="10" w:author="Scott" w:date="2025-03-02T15:02:00Z">
+        <w:commentReference w:id="4"/>
+      </w:r>
+      <w:r>
+        <w:t xml:space="preserve">) </w:t>
+      </w:r>
+      <w:r>
+        <w:t>to d</w:t>
+      </w:r>
+      <w:r>
+        <w:t>etermine whether the adult fish sampled in the Indian River are of hatchery or wild origin.</w:t>
+      </w:r>
+      <w:ins w:id="5" w:author="Brian McGreal" w:date="2025-03-18T11:29:00Z" w16du:dateUtc="2025-03-18T18:29:00Z">
         <w:r>
-          <w:delText xml:space="preserve">were reared in the </w:delText>
-        </w:r>
-      </w:del>
-      <w:ins w:id="11" w:author="Gende, Scott M" w:date="2025-02-28T11:36:00Z">
-        <w:del w:id="12" w:author="Scott" w:date="2025-03-02T15:02:00Z">
-          <w:r>
-            <w:delText xml:space="preserve">a </w:delText>
-          </w:r>
-        </w:del>
-      </w:ins>
-      <w:del w:id="13" w:author="Scott" w:date="2025-03-02T15:02:00Z">
-        <w:r>
-          <w:delText>hatchery returned to th</w:delText>
-        </w:r>
-      </w:del>
-      <w:ins w:id="14" w:author="Gende, Scott M" w:date="2025-02-28T11:36:00Z">
-        <w:del w:id="15" w:author="Scott" w:date="2025-03-02T15:02:00Z">
-          <w:r>
-            <w:delText>at</w:delText>
-          </w:r>
-        </w:del>
-      </w:ins>
-      <w:del w:id="16" w:author="Scott" w:date="2025-03-02T15:02:00Z">
-        <w:r>
-          <w:delText>e hatchery</w:delText>
-        </w:r>
-      </w:del>
-      <w:ins w:id="17" w:author="Gende, Scott M" w:date="2025-02-28T13:56:00Z">
-        <w:del w:id="18" w:author="Scott" w:date="2025-03-02T15:02:00Z">
-          <w:r>
-            <w:delText xml:space="preserve"> as adults</w:delText>
-          </w:r>
-        </w:del>
-      </w:ins>
-      <w:del w:id="19" w:author="Scott" w:date="2025-03-02T15:02:00Z">
-        <w:r>
-          <w:delText xml:space="preserve">, the population dynamics of salmon </w:delText>
-        </w:r>
-      </w:del>
-      <w:r>
-        <w:t xml:space="preserve">in </w:t>
-      </w:r>
-      <w:ins w:id="20" w:author="Gende, Scott M" w:date="2025-02-28T11:36:00Z">
-        <w:r>
-          <w:t xml:space="preserve">adjacent systems would be independent of the hatchery operations.  </w:t>
+          <w:t xml:space="preserve"> </w:t>
         </w:r>
       </w:ins>
-      <w:del w:id="21" w:author="Gende, Scott M" w:date="2025-02-28T11:36:00Z">
-        <w:r>
-          <w:delText>the Indian River would be unaffected.</w:delText>
-        </w:r>
-      </w:del>
-      <w:r>
-        <w:t xml:space="preserve">  However, homing by salmon isn’t perfect, and </w:t>
-      </w:r>
-      <w:r>
-        <w:t xml:space="preserve">some fish </w:t>
-      </w:r>
-      <w:r>
-        <w:t xml:space="preserve">produced </w:t>
-      </w:r>
-      <w:r>
-        <w:t xml:space="preserve">in the hatchery will ‘stray’ into a </w:t>
-      </w:r>
-      <w:r>
-        <w:t xml:space="preserve">nearby </w:t>
-      </w:r>
-      <w:r>
-        <w:t xml:space="preserve">freshwater stream or river </w:t>
-      </w:r>
-      <w:r>
-        <w:t>when returning as adults</w:t>
-      </w:r>
-      <w:r>
-        <w:t xml:space="preserve">. </w:t>
-      </w:r>
-      <w:r>
-        <w:t>While it</w:t>
-      </w:r>
-      <w:r>
-        <w:t xml:space="preserve"> is</w:t>
-      </w:r>
-      <w:r>
-        <w:t xml:space="preserve"> difficult to infer whether straying</w:t>
-      </w:r>
-      <w:r>
-        <w:t xml:space="preserve"> is </w:t>
-      </w:r>
-      <w:r>
-        <w:t xml:space="preserve">more or less likely </w:t>
-      </w:r>
-      <w:r>
-        <w:t>in</w:t>
-      </w:r>
-      <w:r>
-        <w:t xml:space="preserve"> </w:t>
-      </w:r>
-      <w:r>
-        <w:t xml:space="preserve">hatchery </w:t>
-      </w:r>
-      <w:r>
-        <w:t>origin</w:t>
-      </w:r>
-      <w:r>
-        <w:t xml:space="preserve"> fish, </w:t>
-      </w:r>
-      <w:r>
-        <w:t xml:space="preserve">homing </w:t>
-      </w:r>
-      <w:r>
-        <w:t xml:space="preserve">imperfection is likely an evolved trait </w:t>
-      </w:r>
-      <w:r>
-        <w:t xml:space="preserve">as it </w:t>
-      </w:r>
-      <w:r>
-        <w:t xml:space="preserve">allows a few fish to colonize new habitats when they become suitable for spawning (Quinn 2018). </w:t>
-      </w:r>
-      <w:r>
-        <w:t>Nevertheless</w:t>
-      </w:r>
-      <w:r>
-        <w:t>, h</w:t>
-      </w:r>
-      <w:r>
-        <w:t>atchery and fishery m</w:t>
-      </w:r>
-      <w:r>
-        <w:t>anagers typically want to minimize straying rates</w:t>
-      </w:r>
-      <w:r>
-        <w:t>,</w:t>
-      </w:r>
-      <w:r>
-        <w:t xml:space="preserve"> in part</w:t>
-      </w:r>
-      <w:r>
-        <w:t xml:space="preserve"> to maximize the returns to the </w:t>
-      </w:r>
-      <w:r>
-        <w:lastRenderedPageBreak/>
-        <w:t xml:space="preserve">hatchery and in part </w:t>
-      </w:r>
-      <w:r>
-        <w:t xml:space="preserve">to reduce the chance that hybridizing between hatchery and wild </w:t>
-      </w:r>
-      <w:r>
-        <w:t>occurs</w:t>
-      </w:r>
-      <w:r>
-        <w:t xml:space="preserve"> </w:t>
-      </w:r>
-      <w:proofErr w:type="gramStart"/>
-      <w:r>
-        <w:t xml:space="preserve">as </w:t>
-      </w:r>
-      <w:r>
-        <w:t>.</w:t>
-      </w:r>
-      <w:proofErr w:type="gramEnd"/>
-      <w:r>
-        <w:t xml:space="preserve">  Hybridization can produce offspring that are less adapted to local conditions and thus have </w:t>
-      </w:r>
-      <w:r>
-        <w:t>lower fitness</w:t>
-      </w:r>
-      <w:r>
-        <w:t xml:space="preserve">  </w:t>
-      </w:r>
     </w:p>
     <w:p>
       <w:pPr>
@@ -1645,75 +1713,173 @@
         <w:ind w:firstLine="720"/>
       </w:pPr>
       <w:r>
-        <w:t xml:space="preserve">For the Indian River, the possibility of hatchery pink salmon </w:t>
-      </w:r>
-      <w:r>
-        <w:t xml:space="preserve">straying into the river is particularly high owing to several factors.  </w:t>
-      </w:r>
-      <w:r>
-        <w:t xml:space="preserve">First, </w:t>
-      </w:r>
-      <w:r>
-        <w:t>t</w:t>
-      </w:r>
-      <w:r>
-        <w:t xml:space="preserve">he </w:t>
-      </w:r>
-      <w:r>
-        <w:t>not-for-profit</w:t>
-      </w:r>
-      <w:r>
-        <w:t xml:space="preserve"> </w:t>
-      </w:r>
-      <w:r>
-        <w:t xml:space="preserve">Sitka Sound Science Center operates </w:t>
-      </w:r>
-      <w:r>
-        <w:t>a hatchery immediately adjacent to the park boundary, less than a mile from the Indian River estuary.</w:t>
-      </w:r>
-      <w:r>
-        <w:t xml:space="preserve">  In general, the rate of straying is influenced by spatial proximity </w:t>
-      </w:r>
-      <w:commentRangeStart w:id="22"/>
-      <w:r>
-        <w:t xml:space="preserve">(Knudsen et al. 2021) </w:t>
-      </w:r>
-      <w:commentRangeEnd w:id="22"/>
+        <w:t>Assuming</w:t>
+      </w:r>
+      <w:r>
+        <w:t xml:space="preserve"> that hatchery and Indian River fish have been straying for decades, </w:t>
+      </w:r>
+      <w:r>
+        <w:t>and</w:t>
+      </w:r>
+      <w:r>
+        <w:t xml:space="preserve"> that </w:t>
+      </w:r>
+      <w:r>
+        <w:t>both these lineages come from similar genetic stock</w:t>
+      </w:r>
+      <w:r>
+        <w:t>, there is l</w:t>
+      </w:r>
+      <w:r>
+        <w:t>ittle</w:t>
+      </w:r>
+      <w:r>
+        <w:t xml:space="preserve"> (if any) molecular concern about preserving the ‘pure’ line of salmon that are adapted to the conditions of the Indian River. Instead, the concern is that the abundance of pink salmon, assuming the rates of straying from the hatchery to the river exceeds the river to the hatchery, is ‘unnaturally’ high</w:t>
+      </w:r>
+      <w:r>
+        <w:t>, as</w:t>
+      </w:r>
+      <w:r>
+        <w:t xml:space="preserve"> </w:t>
+      </w:r>
+      <w:r>
+        <w:t>u</w:t>
+      </w:r>
+      <w:r>
+        <w:t xml:space="preserve">nnaturally high densities of salmon </w:t>
+      </w:r>
+      <w:r>
+        <w:t>have the potential to</w:t>
+      </w:r>
+      <w:r>
+        <w:t xml:space="preserve"> deleteriously impact the river’s ecosystem.  When salmon spawn, they remove dissolved oxygen from the water through the direct consumption of O</w:t>
+      </w:r>
+      <w:r>
+        <w:rPr>
+          <w:vertAlign w:val="superscript"/>
+        </w:rPr>
+        <w:t>2</w:t>
+      </w:r>
+      <w:r>
+        <w:t xml:space="preserve"> while alive and through the release of carbon during decomposition of the carcasses following death (Sergeant et al. 2023). </w:t>
+      </w:r>
+      <w:r>
+        <w:t>H</w:t>
+      </w:r>
+      <w:r>
+        <w:t>igh abundances occur</w:t>
+      </w:r>
+      <w:r>
+        <w:t>ring</w:t>
+      </w:r>
+      <w:r>
+        <w:t xml:space="preserve"> during period</w:t>
+      </w:r>
+      <w:r>
+        <w:t>s</w:t>
+      </w:r>
+      <w:r>
+        <w:t xml:space="preserve"> of low river flows </w:t>
+      </w:r>
+      <w:r>
+        <w:t xml:space="preserve">are capable of crashing </w:t>
+      </w:r>
+      <w:r>
+        <w:t>in-stream dissolved oxygen concentrations</w:t>
+      </w:r>
+      <w:r>
+        <w:t xml:space="preserve"> </w:t>
+      </w:r>
+      <w:r>
+        <w:t>to levels below what is needed for resident fish to survive. In streams systems free of hatchery influence, there are natural regulators</w:t>
+      </w:r>
+      <w:r>
+        <w:t xml:space="preserve"> (density-dependence)</w:t>
+      </w:r>
+      <w:r>
+        <w:t xml:space="preserve"> that bring the population back into balance when the number of returning spawners exceeds a stream’s carrying capacity. For example,</w:t>
+      </w:r>
+      <w:r>
+        <w:t xml:space="preserve"> at</w:t>
+      </w:r>
+      <w:r>
+        <w:t xml:space="preserve"> very high densities, females arriving later </w:t>
+      </w:r>
+      <w:r>
+        <w:t xml:space="preserve">in a spawning season </w:t>
+      </w:r>
+      <w:r>
+        <w:t xml:space="preserve">will dig up </w:t>
+      </w:r>
+      <w:r>
+        <w:t>nests</w:t>
+      </w:r>
+      <w:r>
+        <w:t xml:space="preserve"> (redds) of early arriving females, </w:t>
+      </w:r>
+      <w:r>
+        <w:t>dropping</w:t>
+      </w:r>
+      <w:r>
+        <w:t xml:space="preserve"> ‘recruit-per-spawner’ ratios (number of returning adults based on the number of adults that spawned 2 years prior) precipitously. </w:t>
+      </w:r>
+      <w:r>
+        <w:t>I</w:t>
+      </w:r>
+      <w:r>
+        <w:t xml:space="preserve">n </w:t>
+      </w:r>
+      <w:r>
+        <w:t xml:space="preserve">other </w:t>
+      </w:r>
+      <w:r>
+        <w:t>instances</w:t>
+      </w:r>
+      <w:r>
+        <w:t>,</w:t>
+      </w:r>
+      <w:r>
+        <w:t xml:space="preserve"> ovigerous females </w:t>
+      </w:r>
+      <w:r>
+        <w:t>(</w:t>
+      </w:r>
+      <w:r>
+        <w:t>those still carrying eggs</w:t>
+      </w:r>
+      <w:r>
+        <w:t>)</w:t>
+      </w:r>
+      <w:r>
+        <w:t xml:space="preserve"> will die before spawning. For river systems strongly influenced by hatcheries, the number of spawning fish will always be elevated</w:t>
+      </w:r>
+      <w:r>
+        <w:t>, as</w:t>
+      </w:r>
+      <w:r>
+        <w:t xml:space="preserve"> hatchery </w:t>
+      </w:r>
+      <w:r>
+        <w:t xml:space="preserve">operations </w:t>
+      </w:r>
+      <w:r>
+        <w:t>will annually produce a consistent number of fish</w:t>
+      </w:r>
+      <w:r>
+        <w:t>,</w:t>
+      </w:r>
+      <w:r>
+        <w:t xml:space="preserve"> regardless of density-dependent factors in the stream. </w:t>
+      </w:r>
+      <w:r>
+        <w:t xml:space="preserve"> </w:t>
+      </w:r>
+      <w:commentRangeEnd w:id="2"/>
       <w:r>
         <w:rPr>
           <w:rStyle w:val="CommentReference"/>
         </w:rPr>
-        <w:commentReference w:id="22"/>
-      </w:r>
-      <w:r>
-        <w:t>as the closer the hatchery is to a stream, the greater the chance hatchery fish will stray into that stream.  The hatchery has been in operation since 19</w:t>
-      </w:r>
-      <w:r>
-        <w:t>75</w:t>
-      </w:r>
-      <w:r>
-        <w:t xml:space="preserve">, </w:t>
-      </w:r>
-      <w:r>
-        <w:t>and</w:t>
-      </w:r>
-      <w:r>
-        <w:t xml:space="preserve"> since 2010 </w:t>
-      </w:r>
-      <w:r>
-        <w:t xml:space="preserve">has </w:t>
-      </w:r>
-      <w:r>
-        <w:t>reared up to 3 million pink salmon</w:t>
-      </w:r>
-      <w:r>
-        <w:t xml:space="preserve"> annually</w:t>
-      </w:r>
-      <w:r>
-        <w:t xml:space="preserve">, producing fish that would return just meters from the Indian River.  </w:t>
-      </w:r>
-      <w:r>
-        <w:t xml:space="preserve"> </w:t>
+        <w:commentReference w:id="2"/>
       </w:r>
     </w:p>
     <w:p>
@@ -1722,52 +1888,50 @@
         <w:ind w:firstLine="720"/>
       </w:pPr>
       <w:r>
-        <w:t>Second, and perhaps more importantly</w:t>
-      </w:r>
-      <w:r>
-        <w:t>, t</w:t>
-      </w:r>
-      <w:r>
-        <w:t xml:space="preserve">he hatchery </w:t>
-      </w:r>
-      <w:r>
-        <w:t xml:space="preserve">utilizes water from the Indian river, via </w:t>
-      </w:r>
-      <w:r>
-        <w:t>a diversion upriver of the park’s boundary</w:t>
-      </w:r>
-      <w:r>
-        <w:t>,</w:t>
-      </w:r>
-      <w:r>
-        <w:t xml:space="preserve"> as the source of water for operations.  Since its inception, the hatchery was granted </w:t>
-      </w:r>
-      <w:r>
-        <w:t>water rights from the Indian River (originally granted to Sheldon Jackson College which operated the hatchery until it closed in 19XX)</w:t>
-      </w:r>
-      <w:r>
-        <w:t xml:space="preserve">.  Indian River water is used </w:t>
-      </w:r>
-      <w:r>
-        <w:t>to rear salmon fry, which imprint on its chemical signature</w:t>
-      </w:r>
-      <w:r>
-        <w:t xml:space="preserve">, and </w:t>
-      </w:r>
-      <w:r>
-        <w:t xml:space="preserve">is also </w:t>
-      </w:r>
-      <w:r>
-        <w:t>releas</w:t>
-      </w:r>
-      <w:r>
-        <w:t xml:space="preserve">ed into the bay near the hatchery in order to attract returning </w:t>
-      </w:r>
-      <w:r>
-        <w:t xml:space="preserve">adult </w:t>
-      </w:r>
-      <w:r>
-        <w:t xml:space="preserve">fish.  </w:t>
+        <w:t>While it is possible that fish originating from</w:t>
+      </w:r>
+      <w:r>
+        <w:t xml:space="preserve"> the</w:t>
+      </w:r>
+      <w:r>
+        <w:t xml:space="preserve"> </w:t>
+      </w:r>
+      <w:r>
+        <w:t>hatchery</w:t>
+      </w:r>
+      <w:r>
+        <w:t xml:space="preserve"> are contributing to the abundance of pink salmon observed in recent decades at Indian River, it is also possible that the relatively low numbers of spawning pink salmon observed before 1980 may themselves have been historically atypical. During World War II, US Navy contractors began dredging sand and gravel from the river bed, as well as from a </w:t>
+      </w:r>
+      <w:r>
+        <w:lastRenderedPageBreak/>
+        <w:t xml:space="preserve">wooded island at the river’s mouth, in order to build fortifications on nearby Japonski Island. Park service officials at the time believed that the removal of gravel contributed to several severe floods between 1940 and 1960 (Antonson and Hanable 1987). Even with the completion of said military fortifications, gravel removal would continue in the Indian River delta intermittently until 1960. This gravel removal and the accompanying floods had profound effects on the geomorphology of the reaches of Indian River located in what is now Sitka National Historical Park, shifting the mouth of the river and stripping away lowlands near the river’s banks, impacting the quality of riparian habitat. </w:t>
+      </w:r>
+      <w:r>
+        <w:rPr>
+          <w:rFonts w:cstheme="minorHAnsi"/>
+          <w:color w:val="202122"/>
+          <w:shd w:val="clear" w:color="auto" w:fill="FFFFFF"/>
+        </w:rPr>
+        <w:t>Kiks.</w:t>
+      </w:r>
+      <w:r>
+        <w:rPr>
+          <w:rFonts w:cstheme="minorHAnsi"/>
+          <w:color w:val="202122"/>
+          <w:shd w:val="clear" w:color="auto" w:fill="FFFFFF"/>
+        </w:rPr>
+        <w:t>á</w:t>
+      </w:r>
+      <w:r>
+        <w:rPr>
+          <w:rFonts w:cstheme="minorHAnsi"/>
+          <w:color w:val="202122"/>
+          <w:shd w:val="clear" w:color="auto" w:fill="FFFFFF"/>
+        </w:rPr>
+        <w:t xml:space="preserve">di </w:t>
+      </w:r>
+      <w:r>
+        <w:t>elders have recalled that, prior to these dredging operations, the pink salmon runs at Indian River were so numerous that “it seemed like you should just be able to walk across the river on the humpies [pink salmon]” (Thornton 1998).  It is altogether possible that high pink salmon abundances observed in recent years are not an exception but a return to historic levels.</w:t>
       </w:r>
     </w:p>
     <w:p>
@@ -1776,636 +1940,95 @@
         <w:ind w:firstLine="720"/>
       </w:pPr>
       <w:r>
-        <w:t>Not surprisingly</w:t>
-      </w:r>
-      <w:r>
-        <w:t xml:space="preserve">, </w:t>
-      </w:r>
-      <w:r>
-        <w:t xml:space="preserve">surveying efforts </w:t>
-      </w:r>
-      <w:r>
-        <w:t>in</w:t>
-      </w:r>
-      <w:r>
-        <w:t xml:space="preserve"> Indian river have at times </w:t>
-      </w:r>
-      <w:r>
-        <w:t xml:space="preserve">unusually high numbers of </w:t>
-      </w:r>
-      <w:r>
-        <w:t xml:space="preserve">stray pink salmon from </w:t>
-      </w:r>
-      <w:r>
-        <w:t>the hatchery</w:t>
-      </w:r>
-      <w:r>
-        <w:t>,</w:t>
-      </w:r>
-      <w:r>
-        <w:t xml:space="preserve"> making up one third of all individuals sampled in a given year</w:t>
-      </w:r>
-      <w:r>
-        <w:t>, although rates vary depending upon sampling period</w:t>
-      </w:r>
-      <w:r>
-        <w:t xml:space="preserve"> (Gende and Carter 2015).  Managers can identify adults that were produced in the hatchery </w:t>
-      </w:r>
-      <w:r>
-        <w:t>because all pink salmon released by the hatchery are subject to a process called otolith marking, in which small carbonate bodies located in the inner ‘ears’ of fish are marked with a distinct pattern. This pattern is produced during incubation when salmon eggs are exposed to a carefully controlled regime of dry periods and periods submerged in water, leaving a pattern on the otoliths of each fish (Alaska Department of Fish and Game 2024b</w:t>
-      </w:r>
-      <w:r>
-        <w:t xml:space="preserve">; </w:t>
-      </w:r>
-      <w:proofErr w:type="spellStart"/>
-      <w:r>
-        <w:t>Stopha</w:t>
-      </w:r>
-      <w:proofErr w:type="spellEnd"/>
-      <w:r>
-        <w:t xml:space="preserve"> 2015). When salmon return to </w:t>
+        <w:t xml:space="preserve">With all this in mind, how might park mangers determine whether the abundances of pink salmon observed in recent years at Indian River are within some natural range of variation? Building a baseline picture of pink salmon </w:t>
+      </w:r>
+      <w:r>
+        <w:t xml:space="preserve">abundance </w:t>
+      </w:r>
+      <w:r>
+        <w:t xml:space="preserve">in the wider region </w:t>
+      </w:r>
+      <w:r>
+        <w:t>c</w:t>
+      </w:r>
+      <w:r>
+        <w:t xml:space="preserve">ould provide a useful basis of comparison. ADFG has monitored pink salmon streams in southeast Alaska as far back as 1960, for the purpose of managing escapement and regulating the fishery. This monitoring effort surveys 714 pink salmon index streams throughout the Alaska panhandle via fixed wing aircraft, with a randomly selected subset of those streams surveyed subject to foot counts for validation (A. Dupuis, personal communication, August 19, 2024). Of these 714 index streams, ADFG places 35 within the “Northern Southeast – Outside” subregion, the neighborhood of Sitka and the Indian River which includes the ocean-facing coasts of Baranof and Chicagof Islands, as well as a few smaller islands in the vicinity. </w:t>
+      </w:r>
+      <w:r>
+        <w:t xml:space="preserve">In 2023, the NPS entered into a partnership with USGS and the University of Washington </w:t>
+      </w:r>
+      <w:r>
+        <w:t xml:space="preserve">with the objective of evaluating </w:t>
+      </w:r>
+      <w:r>
+        <w:t>Indian River pink salmon populations</w:t>
+      </w:r>
+      <w:r>
+        <w:t xml:space="preserve"> in the context of the broader region. U</w:t>
+      </w:r>
+      <w:r>
+        <w:t>sing statistical modeling</w:t>
+      </w:r>
+      <w:r>
+        <w:t xml:space="preserve"> </w:t>
+      </w:r>
+      <w:r>
+        <w:t xml:space="preserve">it </w:t>
+      </w:r>
+      <w:r>
+        <w:t xml:space="preserve">is </w:t>
+      </w:r>
+      <w:r>
+        <w:t xml:space="preserve">possible to estimate the annual abundance of pink salmon at Indian River and to compare </w:t>
       </w:r>
       <w:r>
         <w:lastRenderedPageBreak/>
-        <w:t xml:space="preserve">spawn as adults, </w:t>
-      </w:r>
-      <w:r>
-        <w:t xml:space="preserve">the otoliths from the carcasses </w:t>
-      </w:r>
-      <w:r>
-        <w:t xml:space="preserve">can </w:t>
-      </w:r>
-      <w:r>
-        <w:t xml:space="preserve">be collected and sent to a lab </w:t>
-      </w:r>
-      <w:commentRangeStart w:id="23"/>
-      <w:r>
-        <w:t xml:space="preserve">(OTOLITH IMAGE) </w:t>
-      </w:r>
-      <w:commentRangeEnd w:id="23"/>
-      <w:r>
-        <w:rPr>
-          <w:rStyle w:val="CommentReference"/>
-        </w:rPr>
-        <w:commentReference w:id="23"/>
-      </w:r>
-      <w:r>
-        <w:t>to d</w:t>
-      </w:r>
-      <w:r>
-        <w:t xml:space="preserve">etermine whether the adult fish sampled in the Indian River are of hatchery or wild origin. </w:t>
-      </w:r>
-    </w:p>
-    <w:p>
-      <w:pPr>
-        <w:spacing w:after="0" w:line="480" w:lineRule="auto"/>
-        <w:ind w:firstLine="720"/>
-      </w:pPr>
-      <w:r>
-        <w:t>While it is possible that fish originating from</w:t>
-      </w:r>
-      <w:r>
-        <w:t xml:space="preserve"> the</w:t>
-      </w:r>
-      <w:r>
-        <w:t xml:space="preserve"> </w:t>
-      </w:r>
-      <w:r>
-        <w:t>hatchery</w:t>
-      </w:r>
-      <w:r>
-        <w:t xml:space="preserve"> are contributing to the abundance of pink salmon observed in recent decades at Indian River, it is also possible that the relatively low numbers of spawning pink salmon observed before 1980 may themselves have been historically atypical. During World War II, US Navy contractors began dredging sand and gravel from the river bed, as well as from a wooded island at the river’s mouth, in order to build fortifications on nearby </w:t>
-      </w:r>
-      <w:proofErr w:type="spellStart"/>
-      <w:r>
-        <w:t>Japonski</w:t>
-      </w:r>
-      <w:proofErr w:type="spellEnd"/>
-      <w:r>
-        <w:t xml:space="preserve"> Island. Park service officials at the time believed that the removal of gravel contributed to several severe floods between 1940 and 1960 (Antonson and </w:t>
-      </w:r>
-      <w:proofErr w:type="spellStart"/>
-      <w:r>
-        <w:t>Hanable</w:t>
-      </w:r>
-      <w:proofErr w:type="spellEnd"/>
-      <w:r>
-        <w:t xml:space="preserve"> 1987). Even with the completion of said military fortifications, gravel removal would continue in the Indian River delta intermittently until 1960. This gravel removal and the accompanying floods had profound effects on the geomorphology of the reaches of Indian River located in what is now Sitka National Historical Park, shifting the mouth of the river and stripping away lowlands near the river’s banks, impacting the quality of riparian habitat. </w:t>
-      </w:r>
-      <w:proofErr w:type="spellStart"/>
-      <w:r>
-        <w:rPr>
-          <w:rFonts w:cstheme="minorHAnsi"/>
-          <w:color w:val="202122"/>
-          <w:shd w:val="clear" w:color="auto" w:fill="FFFFFF"/>
-        </w:rPr>
-        <w:t>Kiks.</w:t>
-      </w:r>
-      <w:r>
-        <w:rPr>
-          <w:rFonts w:cstheme="minorHAnsi"/>
-          <w:color w:val="202122"/>
-          <w:shd w:val="clear" w:color="auto" w:fill="FFFFFF"/>
-        </w:rPr>
-        <w:t>á</w:t>
-      </w:r>
-      <w:r>
-        <w:rPr>
-          <w:rFonts w:cstheme="minorHAnsi"/>
-          <w:color w:val="202122"/>
-          <w:shd w:val="clear" w:color="auto" w:fill="FFFFFF"/>
-        </w:rPr>
-        <w:t>di</w:t>
-      </w:r>
-      <w:proofErr w:type="spellEnd"/>
-      <w:r>
-        <w:rPr>
-          <w:rFonts w:cstheme="minorHAnsi"/>
-          <w:color w:val="202122"/>
-          <w:shd w:val="clear" w:color="auto" w:fill="FFFFFF"/>
-        </w:rPr>
-        <w:t xml:space="preserve"> </w:t>
-      </w:r>
-      <w:r>
-        <w:t>elders have recalled that, prior to these dredging operations, the pink salmon runs at Indian River were so numerous that “it seemed like you should just be able to walk across the river on the humpies [pink salmon]” (Thornton 1998).  It is altogether possible that high pink salmon abundances observed in recent years are not an exception but a return to historic levels.</w:t>
-      </w:r>
-    </w:p>
-    <w:p>
-      <w:pPr>
-        <w:spacing w:after="0" w:line="480" w:lineRule="auto"/>
-        <w:ind w:firstLine="720"/>
-      </w:pPr>
-      <w:r>
-        <w:t xml:space="preserve">Nevertheless, </w:t>
-      </w:r>
-    </w:p>
-    <w:p>
-      <w:pPr>
-        <w:spacing w:after="0" w:line="480" w:lineRule="auto"/>
-        <w:ind w:firstLine="720"/>
-      </w:pPr>
-      <w:r>
-        <w:t>The</w:t>
-      </w:r>
-      <w:r>
-        <w:t xml:space="preserve"> Indian River hatchery strays are also somewhat unique in that the original brood stock of pink salmon, i.e., the original adults used for egg extraction and rearing, utilized by the hatchery were, in part, Indian river pink salmon.  Given that the hatchery and Indian River fish have been straying for decades, but that these ‘hybrids are mostly Indian River fish spawning with Indian River hatchery fish, there is less (if any) molecular concern about preserving the ‘pure’ line of salmon that are adapted to the </w:t>
-      </w:r>
-      <w:r>
-        <w:lastRenderedPageBreak/>
-        <w:t>conditions of the Indian River.  In</w:t>
-      </w:r>
-      <w:r>
-        <w:t>stead, the concen is that the abundance of pink salmon</w:t>
-      </w:r>
-      <w:r>
-        <w:t xml:space="preserve">, </w:t>
-      </w:r>
-      <w:r>
-        <w:t xml:space="preserve">assuming the rates of straying from the hatchery to the </w:t>
-      </w:r>
-      <w:r>
-        <w:t>r</w:t>
-      </w:r>
-      <w:r>
-        <w:t xml:space="preserve">iver exceeds the </w:t>
-      </w:r>
-      <w:r>
-        <w:t>r</w:t>
-      </w:r>
-      <w:r>
-        <w:t>iver to the hatchery</w:t>
-      </w:r>
-      <w:r>
-        <w:t xml:space="preserve">, is ‘unnaturally’ high.  </w:t>
-      </w:r>
-    </w:p>
-    <w:p>
-      <w:pPr>
-        <w:spacing w:after="0" w:line="480" w:lineRule="auto"/>
-        <w:ind w:firstLine="720"/>
-        <w:rPr>
-          <w:ins w:id="24" w:author="Brian McGreal" w:date="2025-03-17T13:47:00Z" w16du:dateUtc="2025-03-17T20:47:00Z"/>
-        </w:rPr>
-      </w:pPr>
-      <w:r>
-        <w:t xml:space="preserve">Unnaturally high densities of salmon also increase the chance that the salmon </w:t>
-      </w:r>
-      <w:r>
-        <w:t>deleteriously</w:t>
-      </w:r>
-      <w:r>
-        <w:t xml:space="preserve"> </w:t>
-      </w:r>
-      <w:r>
-        <w:t>impact</w:t>
+        <w:t>those estimates to pink salmon abundance in neighboring streams. Th</w:t>
+      </w:r>
+      <w:r>
+        <w:t xml:space="preserve">ese models </w:t>
+      </w:r>
+      <w:r>
+        <w:t>also allow the year-to-year variation in pink salmon returning to spawn at Indian River to be likewise compared to the variation seen elsewhere</w:t>
+      </w:r>
+      <w:r>
+        <w:t xml:space="preserve"> in the area</w:t>
+      </w:r>
+      <w:r>
+        <w:t>.</w:t>
+      </w:r>
+      <w:r>
+        <w:t xml:space="preserve"> </w:t>
+      </w:r>
+      <w:r>
+        <w:t>The project will also seek to explore the</w:t>
+      </w:r>
+      <w:r>
+        <w:t xml:space="preserve"> Indian River system in greater detail, </w:t>
+      </w:r>
+      <w:r>
+        <w:t xml:space="preserve">with </w:t>
+      </w:r>
+      <w:r>
+        <w:t xml:space="preserve">the goal </w:t>
+      </w:r>
+      <w:r>
+        <w:t xml:space="preserve">of </w:t>
+      </w:r>
+      <w:r>
+        <w:t>identify</w:t>
+      </w:r>
+      <w:r>
+        <w:t>ing</w:t>
+      </w:r>
+      <w:r>
+        <w:t xml:space="preserve"> what measurable impact hatchery releases have on abundance</w:t>
       </w:r>
       <w:r>
         <w:t>s</w:t>
       </w:r>
       <w:r>
-        <w:t xml:space="preserve"> </w:t>
-      </w:r>
-      <w:r>
-        <w:t xml:space="preserve">the river’s ecosystem.  </w:t>
-      </w:r>
-      <w:r>
-        <w:t>When salmon spawn, they remove dissolved oxygen from the water through the direct consumption of O</w:t>
-      </w:r>
-      <w:r>
-        <w:rPr>
-          <w:vertAlign w:val="superscript"/>
-        </w:rPr>
-        <w:t>2</w:t>
-      </w:r>
-      <w:r>
-        <w:t xml:space="preserve"> while alive and through the release of carbon during decomposition of the carcasses following death (Sergeant et al. 2023).  When high abundances occur during a period of low river flows (creating very high densities), in-stream dissolved oxygen concentrations can drop to levels below what is needed for resident fish to survive.  </w:t>
-      </w:r>
-      <w:r>
-        <w:t>In streams systems free of hatchery influence, there are natural regulators (density-dependen</w:t>
-      </w:r>
-      <w:r>
-        <w:t>ce</w:t>
-      </w:r>
-      <w:r>
-        <w:t xml:space="preserve">) that bring the population back into balance </w:t>
-      </w:r>
-      <w:r>
-        <w:t>w</w:t>
-      </w:r>
-      <w:r>
-        <w:t>hen the number of returning spawners exceeds a stream’s carrying capacity</w:t>
-      </w:r>
-      <w:r>
-        <w:t>.</w:t>
-      </w:r>
-      <w:r>
-        <w:t xml:space="preserve"> For </w:t>
-      </w:r>
-      <w:commentRangeStart w:id="25"/>
-      <w:r>
-        <w:t>example, in very high densities, females arriving later will dig up the eggs (</w:t>
-      </w:r>
-      <w:proofErr w:type="spellStart"/>
-      <w:r>
-        <w:t>redds</w:t>
-      </w:r>
-      <w:proofErr w:type="spellEnd"/>
-      <w:r>
-        <w:t xml:space="preserve">) of early arriving females, and the ‘recruit-per-spawner’ ratios (number of returning adults based on the number of adults that spawned </w:t>
-      </w:r>
-      <w:commentRangeEnd w:id="25"/>
-      <w:r>
-        <w:rPr>
-          <w:rStyle w:val="CommentReference"/>
-        </w:rPr>
-        <w:commentReference w:id="25"/>
-      </w:r>
-      <w:r>
-        <w:t xml:space="preserve">2 years prior) will drop precipitously.  And in some </w:t>
-      </w:r>
-      <w:proofErr w:type="gramStart"/>
-      <w:r>
-        <w:t>instances</w:t>
-      </w:r>
-      <w:proofErr w:type="gramEnd"/>
-      <w:r>
-        <w:t xml:space="preserve"> ovigerous females, i.e., those still carrying eggs, will die before spawning. </w:t>
-      </w:r>
-      <w:r>
-        <w:t xml:space="preserve">For river systems strongly influenced by hatcheries, the number of spawning fish will always be elevated because the hatchery will annually produce a consistent number of fish regardless of density-dependent factors in the stream. </w:t>
-      </w:r>
-    </w:p>
-    <w:p>
-      <w:pPr>
-        <w:spacing w:after="0" w:line="480" w:lineRule="auto"/>
-        <w:ind w:firstLine="720"/>
-      </w:pPr>
-      <w:r>
-        <w:t>C</w:t>
-      </w:r>
-      <w:r>
-        <w:t xml:space="preserve">oincident with the initial increases in pink salmon observed in the 1980s was the commencement of operations at Sheldon Jackson Hatchery (SJH), Today, </w:t>
-      </w:r>
-      <w:proofErr w:type="gramStart"/>
-      <w:r>
-        <w:t>In</w:t>
-      </w:r>
-      <w:proofErr w:type="gramEnd"/>
-      <w:r>
-        <w:t xml:space="preserve"> recent years the hatchery has been permitted to propagate 3 million eggs, which equate to releasing millions of fry to the ocean each year. While these eggs are extracted from adults that return to the hatchery, the original stock of eggs was taken primarily from pink salmon from the Indian River (even years) and </w:t>
-      </w:r>
-      <w:r>
-        <w:t>nearby Starrigavan Creek</w:t>
-      </w:r>
-      <w:r>
-        <w:t xml:space="preserve"> (odd years). </w:t>
-      </w:r>
-    </w:p>
-    <w:p>
-      <w:pPr>
-        <w:spacing w:after="0" w:line="480" w:lineRule="auto"/>
-        <w:ind w:firstLine="720"/>
-      </w:pPr>
-    </w:p>
-    <w:p>
-      <w:pPr>
-        <w:spacing w:after="0" w:line="480" w:lineRule="auto"/>
-        <w:ind w:firstLine="720"/>
-      </w:pPr>
-      <w:r>
-        <w:t xml:space="preserve"> </w:t>
-      </w:r>
-      <w:commentRangeStart w:id="26"/>
-      <w:r>
-        <w:t xml:space="preserve">[[DO we want to put the data in here that was collected on strays…?]] </w:t>
-      </w:r>
-      <w:commentRangeEnd w:id="26"/>
-      <w:r>
-        <w:rPr>
-          <w:rStyle w:val="CommentReference"/>
-        </w:rPr>
-        <w:commentReference w:id="26"/>
-      </w:r>
-      <w:r>
-        <w:t xml:space="preserve"> </w:t>
-      </w:r>
-      <w:r>
-        <w:t xml:space="preserve"> </w:t>
-      </w:r>
-    </w:p>
-    <w:p>
-      <w:pPr>
-        <w:spacing w:after="0" w:line="480" w:lineRule="auto"/>
-        <w:ind w:firstLine="720"/>
-      </w:pPr>
-      <w:r>
-        <w:lastRenderedPageBreak/>
-        <w:t>It is possible to distinguish hatchery-origin fish at Indian River</w:t>
-      </w:r>
-      <w:r>
-        <w:t xml:space="preserve"> </w:t>
-      </w:r>
-    </w:p>
-    <w:p>
-      <w:pPr>
-        <w:spacing w:after="0" w:line="480" w:lineRule="auto"/>
-        <w:ind w:firstLine="720"/>
-      </w:pPr>
-      <w:r>
-        <w:t xml:space="preserve">With all this in mind, how might park mangers determine whether the abundances of pink salmon observed in recent years at Indian River are within some natural range of variation? </w:t>
-      </w:r>
-      <w:r>
-        <w:t xml:space="preserve">The implications include impacts to the entire Indian River.  </w:t>
-      </w:r>
-    </w:p>
-    <w:p>
-      <w:pPr>
-        <w:spacing w:after="0" w:line="480" w:lineRule="auto"/>
-        <w:ind w:firstLine="720"/>
-      </w:pPr>
-      <w:r>
-        <w:t xml:space="preserve">Building a baseline picture of pink salmon </w:t>
-      </w:r>
-      <w:r>
-        <w:t xml:space="preserve">abundance </w:t>
-      </w:r>
-      <w:r>
-        <w:t xml:space="preserve">in the wider region </w:t>
-      </w:r>
-      <w:r>
-        <w:t>c</w:t>
-      </w:r>
-      <w:r>
-        <w:t xml:space="preserve">ould provide a useful basis of comparison. ADFG has monitored pink salmon streams in southeast Alaska as far back as 1960, for the purpose of managing escapement and regulating the fishery. This monitoring effort surveys 714 pink salmon index streams throughout the Alaska panhandle via fixed wing aircraft, with a randomly selected subset of those streams surveyed subject to foot counts for validation (A. Dupuis, personal communication, August 19, 2024). Of these 714 index streams, ADFG places 35 within the “Northern Southeast – Outside” subregion, the neighborhood of Sitka and the Indian River which includes the ocean-facing coasts of Baranof and </w:t>
-      </w:r>
-      <w:proofErr w:type="spellStart"/>
-      <w:r>
-        <w:t>Chicagof</w:t>
-      </w:r>
-      <w:proofErr w:type="spellEnd"/>
-      <w:r>
-        <w:t xml:space="preserve"> Islands, as well as a few smaller islands in the vicinity. </w:t>
-      </w:r>
-    </w:p>
-    <w:p>
-      <w:pPr>
-        <w:spacing w:after="0" w:line="480" w:lineRule="auto"/>
-        <w:ind w:firstLine="720"/>
-      </w:pPr>
-      <w:ins w:id="27" w:author="Scott" w:date="2025-03-07T17:28:00Z">
-        <w:r>
-          <w:t>In 2023, the NPS entered into a partnership with USGS and the University of Washington to explore how the Indian River pink salmon populations may be ;</w:t>
-        </w:r>
-      </w:ins>
-      <w:r>
-        <w:t xml:space="preserve">Using statistical modeling, </w:t>
-      </w:r>
-      <w:ins w:id="28" w:author="Scott" w:date="2025-03-08T09:10:00Z">
-        <w:r>
-          <w:t xml:space="preserve">the objective </w:t>
-        </w:r>
-      </w:ins>
-      <w:del w:id="29" w:author="Scott" w:date="2025-03-08T09:10:00Z">
-        <w:r>
-          <w:delText xml:space="preserve">it </w:delText>
-        </w:r>
-      </w:del>
-      <w:r>
-        <w:t xml:space="preserve">is </w:t>
-      </w:r>
-      <w:del w:id="30" w:author="Scott" w:date="2025-03-08T09:10:00Z">
-        <w:r>
-          <w:delText xml:space="preserve">possible </w:delText>
-        </w:r>
-      </w:del>
-      <w:r>
-        <w:t xml:space="preserve">to </w:t>
-      </w:r>
-      <w:ins w:id="31" w:author="Scott" w:date="2025-03-08T09:10:00Z">
-        <w:r>
-          <w:t xml:space="preserve">utilize all sources of data to </w:t>
-        </w:r>
-      </w:ins>
-      <w:del w:id="32" w:author="Scott" w:date="2025-03-08T09:10:00Z">
-        <w:r>
-          <w:delText xml:space="preserve">dig deeper into what these ADFG </w:delText>
-        </w:r>
-        <w:r>
-          <w:delText xml:space="preserve">data </w:delText>
-        </w:r>
-        <w:r>
-          <w:delText xml:space="preserve">say about the state of pink salmon populations in the vicinity of Sitka. </w:delText>
-        </w:r>
-      </w:del>
-      <w:ins w:id="33" w:author="Gende, Scott M" w:date="2025-02-28T11:23:00Z">
-        <w:del w:id="34" w:author="Scott" w:date="2025-03-08T09:10:00Z">
-          <w:r>
-            <w:delText xml:space="preserve"> </w:delText>
-          </w:r>
-        </w:del>
-      </w:ins>
-      <w:del w:id="35" w:author="Scott" w:date="2025-03-08T09:10:00Z">
-        <w:r>
-          <w:delText>T</w:delText>
-        </w:r>
-        <w:r>
-          <w:delText>o this end, t</w:delText>
-        </w:r>
-        <w:r>
-          <w:delText xml:space="preserve">he NPS has entered into a partnership with the USGS and the University of Washington </w:delText>
-        </w:r>
-        <w:r>
-          <w:delText xml:space="preserve">in an effort </w:delText>
-        </w:r>
-      </w:del>
-      <w:proofErr w:type="spellStart"/>
-      <w:r>
-        <w:t>to</w:t>
-      </w:r>
-      <w:proofErr w:type="spellEnd"/>
-      <w:r>
-        <w:t xml:space="preserve"> evaluate the range of natural variation in in Indian River pink salmon, given recent trends in the species’ abundance throughout Southeast Alaska. </w:t>
-      </w:r>
-      <w:commentRangeStart w:id="36"/>
-      <w:r>
-        <w:t>Multivariate autoregressive state-space (MARSS) model</w:t>
-      </w:r>
-      <w:r>
-        <w:t>s are particularly well suited for parsing long running time series data like ADFG’s pink salmon surveys for two reasons</w:t>
-      </w:r>
-      <w:r>
-        <w:t>. First,</w:t>
-      </w:r>
-      <w:r>
-        <w:t xml:space="preserve"> MARSS models are designed to mathematically distinguish inconsistencies in observations from variation in the underlying</w:t>
-      </w:r>
-      <w:r>
-        <w:t xml:space="preserve"> state of a system (</w:t>
-      </w:r>
-      <w:r>
-        <w:t>in this case</w:t>
-      </w:r>
-      <w:r>
-        <w:t xml:space="preserve"> the underlying state</w:t>
-      </w:r>
-      <w:r>
-        <w:t xml:space="preserve"> </w:t>
-      </w:r>
-      <w:r>
-        <w:t xml:space="preserve">refers to </w:t>
-      </w:r>
-      <w:r>
-        <w:t>the</w:t>
-      </w:r>
-      <w:r>
-        <w:t xml:space="preserve"> actual population</w:t>
-      </w:r>
-      <w:r>
-        <w:t xml:space="preserve"> of pink salmon in a stream</w:t>
-      </w:r>
-      <w:r>
-        <w:t>)</w:t>
-      </w:r>
-      <w:r>
-        <w:t>.</w:t>
-      </w:r>
-      <w:r>
-        <w:t xml:space="preserve"> </w:t>
-      </w:r>
-      <w:r>
-        <w:t>This</w:t>
-      </w:r>
-      <w:r>
-        <w:t xml:space="preserve"> </w:t>
-      </w:r>
-      <w:r>
-        <w:t xml:space="preserve">is useful when parsing data collected by different observers operating in differing conditions (weather, time of day, time of year, etc.), where those conditions likely bias the observations </w:t>
-      </w:r>
-      <w:r>
-        <w:lastRenderedPageBreak/>
-        <w:t>being made. Second,</w:t>
-      </w:r>
-      <w:r>
-        <w:t xml:space="preserve"> MARSS models allow for gaps in the time series</w:t>
-      </w:r>
-      <w:r>
-        <w:t xml:space="preserve"> of observations to occur, while retaining the ability to make inferences about th</w:t>
-      </w:r>
-      <w:r>
-        <w:t>e</w:t>
-      </w:r>
-      <w:r>
-        <w:t xml:space="preserve"> underlying </w:t>
-      </w:r>
-      <w:r>
-        <w:t>state</w:t>
-      </w:r>
-      <w:r>
-        <w:t xml:space="preserve"> (Holmes et al. 2012). </w:t>
-      </w:r>
-      <w:r>
-        <w:t>While</w:t>
-      </w:r>
-      <w:r>
-        <w:t xml:space="preserve"> ADFG’s surveys of </w:t>
-      </w:r>
-      <w:r>
-        <w:t xml:space="preserve">pink salmon </w:t>
-      </w:r>
-      <w:r>
-        <w:t>index streams are</w:t>
-      </w:r>
-      <w:r>
-        <w:t xml:space="preserve"> consistent from 1960 onward</w:t>
-      </w:r>
-      <w:r>
-        <w:t>, records of pink salmon at Indian River contain some years with no observations</w:t>
-      </w:r>
-      <w:r>
-        <w:t xml:space="preserve">, making this second feature of MARSS models </w:t>
-      </w:r>
-      <w:r>
-        <w:t>especial</w:t>
-      </w:r>
-      <w:r>
-        <w:t>ly valuable to this research.</w:t>
-      </w:r>
-      <w:r>
-        <w:t xml:space="preserve"> MARSS models make it possible to estimate the annual abundance of pink salmon at Indian River and to then compare those estimates to pink salmon abundance in neighboring streams. Th</w:t>
-      </w:r>
-      <w:r>
-        <w:t xml:space="preserve">ese models </w:t>
-      </w:r>
-      <w:r>
-        <w:t>also allow the year-to-year variation in pink salmon returning to spawn at Indian River to be likewise compared to the variation seen elsewhere</w:t>
-      </w:r>
-      <w:r>
-        <w:t xml:space="preserve"> in the area</w:t>
-      </w:r>
-      <w:r>
-        <w:t>.</w:t>
-      </w:r>
-      <w:r>
-        <w:t xml:space="preserve"> MARSS models also </w:t>
-      </w:r>
-      <w:r>
-        <w:t xml:space="preserve">make it </w:t>
-      </w:r>
-      <w:r>
-        <w:t xml:space="preserve">possible to explore the Indian River system in greater detail, the goal being to identify what measurable impact hatchery releases have on abundance of spawning pink salmon entering the stream each year. </w:t>
-      </w:r>
-      <w:r>
-        <w:t xml:space="preserve">Controlling for stream level characteristics (temperature and flow rate) and ocean climate allows these statistical models to isolate the effect of hatchery straying </w:t>
-      </w:r>
-      <w:r>
-        <w:t xml:space="preserve">on pink salmon populations. </w:t>
-      </w:r>
-      <w:commentRangeEnd w:id="36"/>
-      <w:r>
-        <w:rPr>
-          <w:rStyle w:val="CommentReference"/>
-        </w:rPr>
-        <w:commentReference w:id="36"/>
+        <w:t xml:space="preserve"> of spawning pink salmon entering the stream each year. </w:t>
       </w:r>
     </w:p>
     <w:p>
@@ -2530,15 +2153,7 @@
         <w:ind w:left="720" w:hanging="720"/>
       </w:pPr>
       <w:r>
-        <w:t xml:space="preserve">Antonson, J. M. and W. S. </w:t>
-      </w:r>
-      <w:proofErr w:type="spellStart"/>
-      <w:r>
-        <w:t>Hanable</w:t>
-      </w:r>
-      <w:proofErr w:type="spellEnd"/>
-      <w:r>
-        <w:t xml:space="preserve">. 1987. </w:t>
+        <w:t xml:space="preserve">Antonson, J. M. and W. S. Hanable. 1987. </w:t>
       </w:r>
       <w:r>
         <w:rPr>
@@ -2587,15 +2202,7 @@
         <w:ind w:left="720" w:hanging="720"/>
       </w:pPr>
       <w:r>
-        <w:t xml:space="preserve">Gibson, K., K. Skov, S. Kegley, C. Jorgensen, S. Smith, and J. </w:t>
-      </w:r>
-      <w:proofErr w:type="spellStart"/>
-      <w:r>
-        <w:t>Witcosky</w:t>
-      </w:r>
-      <w:proofErr w:type="spellEnd"/>
-      <w:r>
-        <w:t xml:space="preserve">. 2008. </w:t>
+        <w:t xml:space="preserve">Gibson, K., K. Skov, S. Kegley, C. Jorgensen, S. Smith, and J. Witcosky. 2008. </w:t>
       </w:r>
       <w:r>
         <w:rPr>
@@ -2650,21 +2257,43 @@
       <w:pPr>
         <w:spacing w:after="0" w:line="480" w:lineRule="auto"/>
         <w:ind w:left="720" w:hanging="720"/>
+      </w:pPr>
+      <w:r>
+        <w:t>Manhard, C. V., J. E. Joyce, W. W. Smoker, and A. J. Gharrett. 2017. Ecological factors influencing lifetime productivity of pink salmon (</w:t>
+      </w:r>
+      <w:r>
         <w:rPr>
           <w:i/>
           <w:iCs/>
         </w:rPr>
+        <w:t>Oncorhynchus gorbuscha</w:t>
+      </w:r>
+      <w:r>
+        <w:t xml:space="preserve">) in an Alaskan stream. </w:t>
+      </w:r>
+      <w:r>
+        <w:rPr>
+          <w:i/>
+          <w:iCs/>
+        </w:rPr>
+        <w:t>Canadian Journal of Fisheries and Aquatic Sciences</w:t>
+      </w:r>
+      <w:r>
+        <w:t xml:space="preserve"> 74(9). </w:t>
+      </w:r>
+    </w:p>
+    <w:p>
+      <w:pPr>
+        <w:spacing w:after="0" w:line="480" w:lineRule="auto"/>
+        <w:ind w:left="720" w:hanging="720"/>
+        <w:rPr>
+          <w:i/>
+          <w:iCs/>
+        </w:rPr>
       </w:pPr>
       <w:r>
-        <w:t xml:space="preserve">Miller, K. M., S. J. Perles, J. P. Schmit, E. R. Matthews, A. S. Weed, J. A. Comiskey, M. R. Marshall, P. Nelson, N. A. </w:t>
-      </w:r>
-      <w:proofErr w:type="spellStart"/>
-      <w:r>
-        <w:t>Fisichelli</w:t>
-      </w:r>
-      <w:proofErr w:type="spellEnd"/>
-      <w:r>
-        <w:t xml:space="preserve">. 2023. </w:t>
+        <w:lastRenderedPageBreak/>
+        <w:t xml:space="preserve">Miller, K. M., S. J. Perles, J. P. Schmit, E. R. Matthews, A. S. Weed, J. A. Comiskey, M. R. Marshall, P. Nelson, N. A. Fisichelli. 2023. </w:t>
       </w:r>
       <w:r>
         <w:t>Overabundant deer and invasive plants drive widespread regeneration debt in eastern United States national parks.</w:t>
@@ -2696,7 +2325,6 @@
         <w:ind w:left="720" w:hanging="720"/>
       </w:pPr>
       <w:r>
-        <w:lastRenderedPageBreak/>
         <w:t xml:space="preserve">Quinn, T. P. 2018. </w:t>
       </w:r>
       <w:r>
@@ -2752,18 +2380,28 @@
       <w:pPr>
         <w:spacing w:after="0" w:line="480" w:lineRule="auto"/>
         <w:ind w:left="720" w:hanging="720"/>
+      </w:pPr>
+      <w:r>
+        <w:t xml:space="preserve">National Park Service. 2025. Sitka National Historical Park. Available at: </w:t>
+      </w:r>
+      <w:r>
+        <w:t>https://www.nps.gov/sitk/index.htm</w:t>
+      </w:r>
+      <w:r>
+        <w:t xml:space="preserve"> (accessed March 18, 2025)</w:t>
+      </w:r>
+    </w:p>
+    <w:p>
+      <w:pPr>
+        <w:spacing w:after="0" w:line="480" w:lineRule="auto"/>
+        <w:ind w:left="720" w:hanging="720"/>
         <w:rPr>
           <w:i/>
           <w:iCs/>
         </w:rPr>
       </w:pPr>
-      <w:proofErr w:type="spellStart"/>
-      <w:r>
-        <w:t>Stopha</w:t>
-      </w:r>
-      <w:proofErr w:type="spellEnd"/>
-      <w:r>
-        <w:t xml:space="preserve">, M. 2015. </w:t>
+      <w:r>
+        <w:t xml:space="preserve">Stopha, M. 2015. </w:t>
       </w:r>
       <w:r>
         <w:rPr>
@@ -2804,15 +2442,7 @@
         <w:ind w:left="720" w:hanging="720"/>
       </w:pPr>
       <w:r>
-        <w:t>Tillotson, M. D., T. P. Quinn. 2017. Climate and conspecific density trigger pre-spawning mortality in sockeye salmon (</w:t>
-      </w:r>
-      <w:proofErr w:type="spellStart"/>
-      <w:r>
-        <w:t>Onchorhynchus</w:t>
-      </w:r>
-      <w:proofErr w:type="spellEnd"/>
-      <w:r>
-        <w:t xml:space="preserve"> nerka). </w:t>
+        <w:t xml:space="preserve">Tillotson, M. D., T. P. Quinn. 2017. Climate and conspecific density trigger pre-spawning mortality in sockeye salmon (Onchorhynchus nerka). </w:t>
       </w:r>
       <w:r>
         <w:rPr>
@@ -2844,7 +2474,7 @@
 
 <file path=word/comments.xml><?xml version="1.0" encoding="utf-8"?>
 <w:comments xmlns:wpc="http://schemas.microsoft.com/office/word/2010/wordprocessingCanvas" xmlns:cx="http://schemas.microsoft.com/office/drawing/2014/chartex" xmlns:cx1="http://schemas.microsoft.com/office/drawing/2015/9/8/chartex" xmlns:cx2="http://schemas.microsoft.com/office/drawing/2015/10/21/chartex" xmlns:cx3="http://schemas.microsoft.com/office/drawing/2016/5/9/chartex" xmlns:cx4="http://schemas.microsoft.com/office/drawing/2016/5/10/chartex" xmlns:cx5="http://schemas.microsoft.com/office/drawing/2016/5/11/chartex" xmlns:cx6="http://schemas.microsoft.com/office/drawing/2016/5/12/chartex" xmlns:cx7="http://schemas.microsoft.com/office/drawing/2016/5/13/chartex" xmlns:cx8="http://schemas.microsoft.com/office/drawing/2016/5/14/chartex" xmlns:mc="http://schemas.openxmlformats.org/markup-compatibility/2006" xmlns:aink="http://schemas.microsoft.com/office/drawing/2016/ink" xmlns:am3d="http://schemas.microsoft.com/office/drawing/2017/model3d" xmlns:o="urn:schemas-microsoft-com:office:office" xmlns:oel="http://schemas.microsoft.com/office/2019/extlst" xmlns:r="http://schemas.openxmlformats.org/officeDocument/2006/relationships" xmlns:m="http://schemas.openxmlformats.org/officeDocument/2006/math" xmlns:v="urn:schemas-microsoft-com:vml" xmlns:wp14="http://schemas.microsoft.com/office/word/2010/wordprocessingDrawing" xmlns:wp="http://schemas.openxmlformats.org/drawingml/2006/wordprocessingDrawing" xmlns:w10="urn:schemas-microsoft-com:office:word" xmlns:w="http://schemas.openxmlformats.org/wordprocessingml/2006/main" xmlns:w14="http://schemas.microsoft.com/office/word/2010/wordml" xmlns:w15="http://schemas.microsoft.com/office/word/2012/wordml" xmlns:w16cex="http://schemas.microsoft.com/office/word/2018/wordml/cex" xmlns:w16cid="http://schemas.microsoft.com/office/word/2016/wordml/cid" xmlns:w16="http://schemas.microsoft.com/office/word/2018/wordml" xmlns:w16du="http://schemas.microsoft.com/office/word/2023/wordml/word16du" xmlns:w16sdtdh="http://schemas.microsoft.com/office/word/2020/wordml/sdtdatahash" xmlns:w16sdtfl="http://schemas.microsoft.com/office/word/2024/wordml/sdtformatlock" xmlns:w16se="http://schemas.microsoft.com/office/word/2015/wordml/symex" xmlns:wpg="http://schemas.microsoft.com/office/word/2010/wordprocessingGroup" xmlns:wpi="http://schemas.microsoft.com/office/word/2010/wordprocessingInk" xmlns:wne="http://schemas.microsoft.com/office/word/2006/wordml" xmlns:wps="http://schemas.microsoft.com/office/word/2010/wordprocessingShape" mc:Ignorable="w14 w15 w16se w16cid w16 w16cex w16sdtdh w16sdtfl w16du wp14">
-  <w:comment w:id="0" w:author="Brian McGreal" w:date="2025-03-17T13:58:00Z" w:initials="BM">
+  <w:comment w:id="4" w:author="Brian McGreal" w:date="2025-03-18T12:20:00Z" w:initials="BM">
     <w:p>
       <w:pPr>
         <w:pStyle w:val="CommentText"/>
@@ -2856,11 +2486,14 @@
         <w:annotationRef/>
       </w:r>
       <w:r>
-        <w:t>Do it</w:t>
+        <w:t xml:space="preserve">TOM: </w:t>
+      </w:r>
+      <w:r>
+        <w:t>I really like the idea of a picture of an otolith here. Again, I couldn’t find any good ones on google with a cc license. Do you have a good image of a marked otolith we could use? Better yet an image of one marked and one unmarked otolith..</w:t>
       </w:r>
     </w:p>
   </w:comment>
-  <w:comment w:id="1" w:author="Student User" w:date="2025-02-20T11:53:00Z" w:initials="SU">
+  <w:comment w:id="2" w:author="Brian McGreal" w:date="2025-03-18T12:18:00Z" w:initials="BM">
     <w:p>
       <w:pPr>
         <w:pStyle w:val="CommentText"/>
@@ -2872,206 +2505,10 @@
         <w:annotationRef/>
       </w:r>
       <w:r>
-        <w:t xml:space="preserve">See attached document. I’ve got a couple pictures of fish in the stream. None of people at the bridge. I’m definitely flexible if you or the someone else at the park has some nice photographs they’d be willing to have </w:t>
-      </w:r>
-      <w:proofErr w:type="gramStart"/>
-      <w:r>
-        <w:t>published..</w:t>
-      </w:r>
-      <w:proofErr w:type="gramEnd"/>
-    </w:p>
-  </w:comment>
-  <w:comment w:id="2" w:author="Gende, Scott M" w:date="2025-02-28T08:46:00Z" w:initials="SG">
-    <w:p>
-      <w:pPr>
-        <w:pStyle w:val="CommentText"/>
-      </w:pPr>
-      <w:r>
-        <w:rPr>
-          <w:rStyle w:val="CommentReference"/>
-        </w:rPr>
-        <w:annotationRef/>
-      </w:r>
-      <w:r>
-        <w:t>Love the photos of the dense fish!  I’ll look for one of the foot bridge peeps but pic of the fish will probably be sufficient.</w:t>
-      </w:r>
-    </w:p>
-  </w:comment>
-  <w:comment w:id="4" w:author="Student User" w:date="2025-02-20T11:54:00Z" w:initials="SU">
-    <w:p>
-      <w:pPr>
-        <w:pStyle w:val="CommentText"/>
-      </w:pPr>
-      <w:r>
-        <w:rPr>
-          <w:rStyle w:val="CommentReference"/>
-        </w:rPr>
-        <w:annotationRef/>
-      </w:r>
-      <w:r>
-        <w:t>Attached doc also has a graph showing escapement in NSE outside streams with Indian River highlighted. The data is log transformed and standardized which makes it easier to look at than the raw counts but also confusing for general audiences. I plan on renaming the x axis to something more vague (relative change in pink salmon escapement). Open to suggestions</w:t>
-      </w:r>
-    </w:p>
-  </w:comment>
-  <w:comment w:id="5" w:author="Gende, Scott M" w:date="2025-02-28T08:55:00Z" w:initials="SG">
-    <w:p>
-      <w:pPr>
-        <w:pStyle w:val="CommentText"/>
-      </w:pPr>
-      <w:r>
-        <w:rPr>
-          <w:rStyle w:val="CommentReference"/>
-        </w:rPr>
-        <w:annotationRef/>
-      </w:r>
-      <w:r>
-        <w:t>Ok, sounds good.  Also, make sure you don’t publish a graphic that you will need later in science pubs</w:t>
-      </w:r>
-      <w:proofErr w:type="gramStart"/>
-      <w:r>
-        <w:t>….</w:t>
-      </w:r>
-      <w:proofErr w:type="spellStart"/>
-      <w:r>
-        <w:t>dont</w:t>
-      </w:r>
-      <w:proofErr w:type="spellEnd"/>
-      <w:proofErr w:type="gramEnd"/>
-      <w:r>
-        <w:t xml:space="preserve"> want to hinder your ability to publish in peer review journal...</w:t>
-      </w:r>
-    </w:p>
-  </w:comment>
-  <w:comment w:id="7" w:author="Student User" w:date="2025-02-20T11:54:00Z" w:initials="SU">
-    <w:p>
-      <w:pPr>
-        <w:pStyle w:val="CommentText"/>
-      </w:pPr>
-      <w:r>
-        <w:rPr>
-          <w:rStyle w:val="CommentReference"/>
-        </w:rPr>
-        <w:annotationRef/>
-      </w:r>
-      <w:r>
-        <w:t>Does this need a citation? I don’t have any documentation on this but maybe you do?</w:t>
-      </w:r>
-    </w:p>
-  </w:comment>
-  <w:comment w:id="8" w:author="Gende, Scott M" w:date="2025-02-28T08:56:00Z" w:initials="SG">
-    <w:p>
-      <w:pPr>
-        <w:pStyle w:val="CommentText"/>
-      </w:pPr>
-      <w:r>
-        <w:rPr>
-          <w:rStyle w:val="CommentReference"/>
-        </w:rPr>
-        <w:annotationRef/>
-      </w:r>
-      <w:r>
-        <w:t>Just talking with them.  I don’t think we need a citation…</w:t>
-      </w:r>
-    </w:p>
-  </w:comment>
-  <w:comment w:id="9" w:author="Gende, Scott M" w:date="2025-02-28T13:54:00Z" w:initials="SG">
-    <w:p>
-      <w:pPr>
-        <w:pStyle w:val="CommentText"/>
-      </w:pPr>
-      <w:r>
-        <w:rPr>
-          <w:rStyle w:val="CommentReference"/>
-        </w:rPr>
-        <w:annotationRef/>
-      </w:r>
-      <w:r>
-        <w:t>Seems like we should set this up to make an association without concluding that salmon are driving abundances in IR, the degree to which will be a focus of your dissertation.  I also don’t want to come across as pointing fingers since ADFG realized that the IR was ‘gone’ a long time ago, i.e., the stray rate long has exceeded their thresholds so they don’t use it anymore for abundance estimates...</w:t>
-      </w:r>
-    </w:p>
-  </w:comment>
-  <w:comment w:id="22" w:author="Gende, Scott M" w:date="2025-02-28T14:01:00Z" w:initials="SG">
-    <w:p>
-      <w:pPr>
-        <w:pStyle w:val="CommentText"/>
-      </w:pPr>
-      <w:r>
-        <w:rPr>
-          <w:rStyle w:val="CommentReference"/>
-        </w:rPr>
-        <w:annotationRef/>
-      </w:r>
-      <w:r>
-        <w:t>I moved the ref to here so check that this is what it references….</w:t>
-      </w:r>
-    </w:p>
-  </w:comment>
-  <w:comment w:id="23" w:author="Student User" w:date="2025-02-20T17:23:00Z" w:initials="SU">
-    <w:p>
-      <w:pPr>
-        <w:pStyle w:val="CommentText"/>
-      </w:pPr>
-      <w:r>
-        <w:rPr>
-          <w:rStyle w:val="CommentReference"/>
-        </w:rPr>
-        <w:annotationRef/>
-      </w:r>
-      <w:r>
-        <w:t xml:space="preserve">I really like the idea of a picture of an otolith here. Again, I couldn’t find any good ones on google with a cc license. Do you or anyone else at NPS have a good image of a marked otolith we could use? Better yet an image of one marked and one unmarked </w:t>
-      </w:r>
-      <w:proofErr w:type="gramStart"/>
-      <w:r>
-        <w:t>otolith..</w:t>
-      </w:r>
-      <w:proofErr w:type="gramEnd"/>
-    </w:p>
-  </w:comment>
-  <w:comment w:id="25" w:author="Gende, Scott M" w:date="2025-02-28T10:42:00Z" w:initials="SG">
-    <w:p>
-      <w:pPr>
-        <w:pStyle w:val="CommentText"/>
-      </w:pPr>
-      <w:r>
-        <w:rPr>
-          <w:rStyle w:val="CommentReference"/>
-        </w:rPr>
-        <w:annotationRef/>
-      </w:r>
-      <w:r>
-        <w:t>You might consider also bring Tom in on this as an author.  All this is right up his alley and can provide references and proper wording as needed. He can provide an amazing strong review with quick turnaround….</w:t>
-      </w:r>
-    </w:p>
-  </w:comment>
-  <w:comment w:id="26" w:author="Student User" w:date="2025-02-20T12:08:00Z" w:initials="SU">
-    <w:p>
-      <w:pPr>
-        <w:pStyle w:val="CommentText"/>
-      </w:pPr>
-      <w:r>
-        <w:rPr>
-          <w:rStyle w:val="CommentReference"/>
-        </w:rPr>
-        <w:annotationRef/>
-      </w:r>
-      <w:r>
-        <w:t xml:space="preserve">This seems like a cool idea. Do you think the same table presented in the Gende and Carter report is sufficient?  </w:t>
-      </w:r>
-    </w:p>
-  </w:comment>
-  <w:comment w:id="36" w:author="Scott" w:date="2025-03-08T09:11:00Z" w:initials="S">
-    <w:p>
-      <w:pPr>
-        <w:pStyle w:val="CommentText"/>
-      </w:pPr>
-      <w:r>
-        <w:rPr>
-          <w:rStyle w:val="CommentReference"/>
-        </w:rPr>
-        <w:annotationRef/>
-      </w:r>
-      <w:r>
-        <w:t xml:space="preserve">I’m not sure description of the MARSS is necessary here unless you were going to show some results.   </w:t>
+        <w:t>TOM: This is the passage that contains the most material regarding salmon behavior and life history</w:t>
+      </w:r>
+      <w:r>
+        <w:t>. Probably more references would be good here too if anything comes to mind.</w:t>
       </w:r>
     </w:p>
   </w:comment>
@@ -3080,52 +2517,22 @@
 
 <file path=word/commentsExtended.xml><?xml version="1.0" encoding="utf-8"?>
 <w15:commentsEx xmlns:wpc="http://schemas.microsoft.com/office/word/2010/wordprocessingCanvas" xmlns:cx="http://schemas.microsoft.com/office/drawing/2014/chartex" xmlns:cx1="http://schemas.microsoft.com/office/drawing/2015/9/8/chartex" xmlns:cx2="http://schemas.microsoft.com/office/drawing/2015/10/21/chartex" xmlns:cx3="http://schemas.microsoft.com/office/drawing/2016/5/9/chartex" xmlns:cx4="http://schemas.microsoft.com/office/drawing/2016/5/10/chartex" xmlns:cx5="http://schemas.microsoft.com/office/drawing/2016/5/11/chartex" xmlns:cx6="http://schemas.microsoft.com/office/drawing/2016/5/12/chartex" xmlns:cx7="http://schemas.microsoft.com/office/drawing/2016/5/13/chartex" xmlns:cx8="http://schemas.microsoft.com/office/drawing/2016/5/14/chartex" xmlns:mc="http://schemas.openxmlformats.org/markup-compatibility/2006" xmlns:aink="http://schemas.microsoft.com/office/drawing/2016/ink" xmlns:am3d="http://schemas.microsoft.com/office/drawing/2017/model3d" xmlns:o="urn:schemas-microsoft-com:office:office" xmlns:oel="http://schemas.microsoft.com/office/2019/extlst" xmlns:r="http://schemas.openxmlformats.org/officeDocument/2006/relationships" xmlns:m="http://schemas.openxmlformats.org/officeDocument/2006/math" xmlns:v="urn:schemas-microsoft-com:vml" xmlns:wp14="http://schemas.microsoft.com/office/word/2010/wordprocessingDrawing" xmlns:wp="http://schemas.openxmlformats.org/drawingml/2006/wordprocessingDrawing" xmlns:w10="urn:schemas-microsoft-com:office:word" xmlns:w="http://schemas.openxmlformats.org/wordprocessingml/2006/main" xmlns:w14="http://schemas.microsoft.com/office/word/2010/wordml" xmlns:w15="http://schemas.microsoft.com/office/word/2012/wordml" xmlns:w16cex="http://schemas.microsoft.com/office/word/2018/wordml/cex" xmlns:w16cid="http://schemas.microsoft.com/office/word/2016/wordml/cid" xmlns:w16="http://schemas.microsoft.com/office/word/2018/wordml" xmlns:w16du="http://schemas.microsoft.com/office/word/2023/wordml/word16du" xmlns:w16sdtdh="http://schemas.microsoft.com/office/word/2020/wordml/sdtdatahash" xmlns:w16sdtfl="http://schemas.microsoft.com/office/word/2024/wordml/sdtformatlock" xmlns:w16se="http://schemas.microsoft.com/office/word/2015/wordml/symex" xmlns:wpg="http://schemas.microsoft.com/office/word/2010/wordprocessingGroup" xmlns:wpi="http://schemas.microsoft.com/office/word/2010/wordprocessingInk" xmlns:wne="http://schemas.microsoft.com/office/word/2006/wordml" xmlns:wps="http://schemas.microsoft.com/office/word/2010/wordprocessingShape" mc:Ignorable="w14 w15 w16se w16cid w16 w16cex w16sdtdh w16sdtfl w16du wp14">
-  <w15:commentEx w15:paraId="216AE675" w15:done="0"/>
-  <w15:commentEx w15:paraId="4355D756" w15:done="0"/>
-  <w15:commentEx w15:paraId="176B59F5" w15:paraIdParent="4355D756" w15:done="0"/>
-  <w15:commentEx w15:paraId="2B972F5F" w15:done="0"/>
-  <w15:commentEx w15:paraId="08E38B8D" w15:paraIdParent="2B972F5F" w15:done="0"/>
-  <w15:commentEx w15:paraId="4D9A1DE8" w15:done="0"/>
-  <w15:commentEx w15:paraId="1496ABC6" w15:paraIdParent="4D9A1DE8" w15:done="0"/>
-  <w15:commentEx w15:paraId="7840F1F3" w15:done="0"/>
-  <w15:commentEx w15:paraId="30676248" w15:done="0"/>
-  <w15:commentEx w15:paraId="033C7B03" w15:done="0"/>
-  <w15:commentEx w15:paraId="751EB3DA" w15:done="0"/>
-  <w15:commentEx w15:paraId="5C07E678" w15:done="0"/>
-  <w15:commentEx w15:paraId="1256F2BD" w15:done="0"/>
+  <w15:commentEx w15:paraId="711CB373" w15:done="0"/>
+  <w15:commentEx w15:paraId="77F0C1FB" w15:done="0"/>
 </w15:commentsEx>
 </file>
 
 <file path=word/commentsExtensible.xml><?xml version="1.0" encoding="utf-8"?>
 <w16cex:commentsExtensible xmlns:wpc="http://schemas.microsoft.com/office/word/2010/wordprocessingCanvas" xmlns:cx="http://schemas.microsoft.com/office/drawing/2014/chartex" xmlns:cx1="http://schemas.microsoft.com/office/drawing/2015/9/8/chartex" xmlns:cx2="http://schemas.microsoft.com/office/drawing/2015/10/21/chartex" xmlns:cx3="http://schemas.microsoft.com/office/drawing/2016/5/9/chartex" xmlns:cx4="http://schemas.microsoft.com/office/drawing/2016/5/10/chartex" xmlns:cx5="http://schemas.microsoft.com/office/drawing/2016/5/11/chartex" xmlns:cx6="http://schemas.microsoft.com/office/drawing/2016/5/12/chartex" xmlns:cx7="http://schemas.microsoft.com/office/drawing/2016/5/13/chartex" xmlns:cx8="http://schemas.microsoft.com/office/drawing/2016/5/14/chartex" xmlns:cr="http://schemas.microsoft.com/office/comments/2020/reactions" xmlns:mc="http://schemas.openxmlformats.org/markup-compatibility/2006" xmlns:aink="http://schemas.microsoft.com/office/drawing/2016/ink" xmlns:am3d="http://schemas.microsoft.com/office/drawing/2017/model3d" xmlns:o="urn:schemas-microsoft-com:office:office" xmlns:oel="http://schemas.microsoft.com/office/2019/extlst" xmlns:r="http://schemas.openxmlformats.org/officeDocument/2006/relationships" xmlns:m="http://schemas.openxmlformats.org/officeDocument/2006/math" xmlns:v="urn:schemas-microsoft-com:vml" xmlns:wp14="http://schemas.microsoft.com/office/word/2010/wordprocessingDrawing" xmlns:wp="http://schemas.openxmlformats.org/drawingml/2006/wordprocessingDrawing" xmlns:w10="urn:schemas-microsoft-com:office:word" xmlns:w="http://schemas.openxmlformats.org/wordprocessingml/2006/main" xmlns:w14="http://schemas.microsoft.com/office/word/2010/wordml" xmlns:w15="http://schemas.microsoft.com/office/word/2012/wordml" xmlns:w16cex="http://schemas.microsoft.com/office/word/2018/wordml/cex" xmlns:w16cid="http://schemas.microsoft.com/office/word/2016/wordml/cid" xmlns:w16="http://schemas.microsoft.com/office/word/2018/wordml" xmlns:w16du="http://schemas.microsoft.com/office/word/2023/wordml/word16du" xmlns:w16sdtdh="http://schemas.microsoft.com/office/word/2020/wordml/sdtdatahash" xmlns:w16sdtfl="http://schemas.microsoft.com/office/word/2024/wordml/sdtformatlock" xmlns:w16se="http://schemas.microsoft.com/office/word/2015/wordml/symex" xmlns:wpg="http://schemas.microsoft.com/office/word/2010/wordprocessingGroup" xmlns:wpi="http://schemas.microsoft.com/office/word/2010/wordprocessingInk" xmlns:wne="http://schemas.microsoft.com/office/word/2006/wordml" xmlns:wps="http://schemas.microsoft.com/office/word/2010/wordprocessingShape" mc:Ignorable="w14 w15 w16se w16cid w16 w16cex w16sdtdh w16sdtfl cr w16du wp14">
-  <w16cex:commentExtensible w16cex:durableId="2DDEBD5E" w16cex:dateUtc="2025-03-17T20:58:00Z"/>
-  <w16cex:commentExtensible w16cex:durableId="2B619648" w16cex:dateUtc="2025-02-20T19:53:00Z"/>
-  <w16cex:commentExtensible w16cex:durableId="2A556841" w16cex:dateUtc="2025-02-28T17:46:00Z"/>
-  <w16cex:commentExtensible w16cex:durableId="2B619668" w16cex:dateUtc="2025-02-20T19:54:00Z"/>
-  <w16cex:commentExtensible w16cex:durableId="44A0D86F" w16cex:dateUtc="2025-02-28T17:55:00Z"/>
-  <w16cex:commentExtensible w16cex:durableId="2B61968C" w16cex:dateUtc="2025-02-20T19:54:00Z"/>
-  <w16cex:commentExtensible w16cex:durableId="3EB5DCBB" w16cex:dateUtc="2025-02-28T17:56:00Z"/>
-  <w16cex:commentExtensible w16cex:durableId="7243C600" w16cex:dateUtc="2025-02-28T22:54:00Z"/>
-  <w16cex:commentExtensible w16cex:durableId="52E84920" w16cex:dateUtc="2025-02-21T01:23:00Z"/>
-  <w16cex:commentExtensible w16cex:durableId="5C048B71" w16cex:dateUtc="2025-02-20T20:08:00Z"/>
+  <w16cex:commentExtensible w16cex:durableId="34954A3F" w16cex:dateUtc="2025-03-18T19:20:00Z"/>
+  <w16cex:commentExtensible w16cex:durableId="5572D679" w16cex:dateUtc="2025-03-18T19:18:00Z"/>
 </w16cex:commentsExtensible>
 </file>
 
 <file path=word/commentsIds.xml><?xml version="1.0" encoding="utf-8"?>
 <w16cid:commentsIds xmlns:wpc="http://schemas.microsoft.com/office/word/2010/wordprocessingCanvas" xmlns:cx="http://schemas.microsoft.com/office/drawing/2014/chartex" xmlns:cx1="http://schemas.microsoft.com/office/drawing/2015/9/8/chartex" xmlns:cx2="http://schemas.microsoft.com/office/drawing/2015/10/21/chartex" xmlns:cx3="http://schemas.microsoft.com/office/drawing/2016/5/9/chartex" xmlns:cx4="http://schemas.microsoft.com/office/drawing/2016/5/10/chartex" xmlns:cx5="http://schemas.microsoft.com/office/drawing/2016/5/11/chartex" xmlns:cx6="http://schemas.microsoft.com/office/drawing/2016/5/12/chartex" xmlns:cx7="http://schemas.microsoft.com/office/drawing/2016/5/13/chartex" xmlns:cx8="http://schemas.microsoft.com/office/drawing/2016/5/14/chartex" xmlns:mc="http://schemas.openxmlformats.org/markup-compatibility/2006" xmlns:aink="http://schemas.microsoft.com/office/drawing/2016/ink" xmlns:am3d="http://schemas.microsoft.com/office/drawing/2017/model3d" xmlns:o="urn:schemas-microsoft-com:office:office" xmlns:oel="http://schemas.microsoft.com/office/2019/extlst" xmlns:r="http://schemas.openxmlformats.org/officeDocument/2006/relationships" xmlns:m="http://schemas.openxmlformats.org/officeDocument/2006/math" xmlns:v="urn:schemas-microsoft-com:vml" xmlns:wp14="http://schemas.microsoft.com/office/word/2010/wordprocessingDrawing" xmlns:wp="http://schemas.openxmlformats.org/drawingml/2006/wordprocessingDrawing" xmlns:w10="urn:schemas-microsoft-com:office:word" xmlns:w="http://schemas.openxmlformats.org/wordprocessingml/2006/main" xmlns:w14="http://schemas.microsoft.com/office/word/2010/wordml" xmlns:w15="http://schemas.microsoft.com/office/word/2012/wordml" xmlns:w16cex="http://schemas.microsoft.com/office/word/2018/wordml/cex" xmlns:w16cid="http://schemas.microsoft.com/office/word/2016/wordml/cid" xmlns:w16="http://schemas.microsoft.com/office/word/2018/wordml" xmlns:w16du="http://schemas.microsoft.com/office/word/2023/wordml/word16du" xmlns:w16sdtdh="http://schemas.microsoft.com/office/word/2020/wordml/sdtdatahash" xmlns:w16sdtfl="http://schemas.microsoft.com/office/word/2024/wordml/sdtformatlock" xmlns:w16se="http://schemas.microsoft.com/office/word/2015/wordml/symex" xmlns:wpg="http://schemas.microsoft.com/office/word/2010/wordprocessingGroup" xmlns:wpi="http://schemas.microsoft.com/office/word/2010/wordprocessingInk" xmlns:wne="http://schemas.microsoft.com/office/word/2006/wordml" xmlns:wps="http://schemas.microsoft.com/office/word/2010/wordprocessingShape" mc:Ignorable="w14 w15 w16se w16cid w16 w16cex w16sdtdh w16sdtfl w16du wp14">
-  <w16cid:commentId w16cid:paraId="216AE675" w16cid:durableId="2DDEBD5E"/>
-  <w16cid:commentId w16cid:paraId="4355D756" w16cid:durableId="2B619648"/>
-  <w16cid:commentId w16cid:paraId="176B59F5" w16cid:durableId="2A556841"/>
-  <w16cid:commentId w16cid:paraId="2B972F5F" w16cid:durableId="2B619668"/>
-  <w16cid:commentId w16cid:paraId="08E38B8D" w16cid:durableId="44A0D86F"/>
-  <w16cid:commentId w16cid:paraId="4D9A1DE8" w16cid:durableId="2B61968C"/>
-  <w16cid:commentId w16cid:paraId="1496ABC6" w16cid:durableId="3EB5DCBB"/>
-  <w16cid:commentId w16cid:paraId="7840F1F3" w16cid:durableId="7243C600"/>
-  <w16cid:commentId w16cid:paraId="30676248" w16cid:durableId="2B75A141"/>
-  <w16cid:commentId w16cid:paraId="033C7B03" w16cid:durableId="52E84920"/>
-  <w16cid:commentId w16cid:paraId="751EB3DA" w16cid:durableId="2B6EF7A1"/>
-  <w16cid:commentId w16cid:paraId="5C07E678" w16cid:durableId="5C048B71"/>
-  <w16cid:commentId w16cid:paraId="1256F2BD" w16cid:durableId="2B768843"/>
+  <w16cid:commentId w16cid:paraId="711CB373" w16cid:durableId="34954A3F"/>
+  <w16cid:commentId w16cid:paraId="77F0C1FB" w16cid:durableId="5572D679"/>
 </w16cid:commentsIds>
 </file>
 
@@ -3133,15 +2540,6 @@
 <w15:people xmlns:wpc="http://schemas.microsoft.com/office/word/2010/wordprocessingCanvas" xmlns:cx="http://schemas.microsoft.com/office/drawing/2014/chartex" xmlns:cx1="http://schemas.microsoft.com/office/drawing/2015/9/8/chartex" xmlns:cx2="http://schemas.microsoft.com/office/drawing/2015/10/21/chartex" xmlns:cx3="http://schemas.microsoft.com/office/drawing/2016/5/9/chartex" xmlns:cx4="http://schemas.microsoft.com/office/drawing/2016/5/10/chartex" xmlns:cx5="http://schemas.microsoft.com/office/drawing/2016/5/11/chartex" xmlns:cx6="http://schemas.microsoft.com/office/drawing/2016/5/12/chartex" xmlns:cx7="http://schemas.microsoft.com/office/drawing/2016/5/13/chartex" xmlns:cx8="http://schemas.microsoft.com/office/drawing/2016/5/14/chartex" xmlns:mc="http://schemas.openxmlformats.org/markup-compatibility/2006" xmlns:aink="http://schemas.microsoft.com/office/drawing/2016/ink" xmlns:am3d="http://schemas.microsoft.com/office/drawing/2017/model3d" xmlns:o="urn:schemas-microsoft-com:office:office" xmlns:oel="http://schemas.microsoft.com/office/2019/extlst" xmlns:r="http://schemas.openxmlformats.org/officeDocument/2006/relationships" xmlns:m="http://schemas.openxmlformats.org/officeDocument/2006/math" xmlns:v="urn:schemas-microsoft-com:vml" xmlns:wp14="http://schemas.microsoft.com/office/word/2010/wordprocessingDrawing" xmlns:wp="http://schemas.openxmlformats.org/drawingml/2006/wordprocessingDrawing" xmlns:w10="urn:schemas-microsoft-com:office:word" xmlns:w="http://schemas.openxmlformats.org/wordprocessingml/2006/main" xmlns:w14="http://schemas.microsoft.com/office/word/2010/wordml" xmlns:w15="http://schemas.microsoft.com/office/word/2012/wordml" xmlns:w16cex="http://schemas.microsoft.com/office/word/2018/wordml/cex" xmlns:w16cid="http://schemas.microsoft.com/office/word/2016/wordml/cid" xmlns:w16="http://schemas.microsoft.com/office/word/2018/wordml" xmlns:w16du="http://schemas.microsoft.com/office/word/2023/wordml/word16du" xmlns:w16sdtdh="http://schemas.microsoft.com/office/word/2020/wordml/sdtdatahash" xmlns:w16sdtfl="http://schemas.microsoft.com/office/word/2024/wordml/sdtformatlock" xmlns:w16se="http://schemas.microsoft.com/office/word/2015/wordml/symex" xmlns:wpg="http://schemas.microsoft.com/office/word/2010/wordprocessingGroup" xmlns:wpi="http://schemas.microsoft.com/office/word/2010/wordprocessingInk" xmlns:wne="http://schemas.microsoft.com/office/word/2006/wordml" xmlns:wps="http://schemas.microsoft.com/office/word/2010/wordprocessingShape" mc:Ignorable="w14 w15 w16se w16cid w16 w16cex w16sdtdh w16sdtfl w16du wp14">
   <w15:person w15:author="Brian McGreal">
     <w15:presenceInfo w15:providerId="Windows Live" w15:userId="4c81a134ebae7d72"/>
-  </w15:person>
-  <w15:person w15:author="Gende, Scott M">
-    <w15:presenceInfo w15:providerId="AD" w15:userId="S::SGende@nps.gov::582c7f62-e406-45e2-b0a5-da9f2c36bdf4"/>
-  </w15:person>
-  <w15:person w15:author="Student User">
-    <w15:presenceInfo w15:providerId="None" w15:userId="Student User"/>
-  </w15:person>
-  <w15:person w15:author="Scott">
-    <w15:presenceInfo w15:providerId="None" w15:userId="Scott"/>
   </w15:person>
 </w15:people>
 </file>
@@ -3551,7 +2949,6 @@
   <w:style w:type="character" w:default="1" w:styleId="DefaultParagraphFont">
     <w:name w:val="Default Paragraph Font"/>
     <w:uiPriority w:val="1"/>
-    <w:semiHidden/>
     <w:unhideWhenUsed/>
   </w:style>
   <w:style w:type="table" w:default="1" w:styleId="TableNormal">

</xml_diff>